<commit_message>
Grammatics and minor changes
</commit_message>
<xml_diff>
--- a/Documentation 21213 Solovyov Artyom Chernyshov Maxim  Khrapovitskiy Timofey.docx
+++ b/Documentation 21213 Solovyov Artyom Chernyshov Maxim  Khrapovitskiy Timofey.docx
@@ -1,6 +1,6 @@
 
 <file path=word/document.xml><?xml version="1.0" encoding="utf-8"?>
-<w:document xmlns:wpc="http://schemas.microsoft.com/office/word/2010/wordprocessingCanvas" xmlns:cx="http://schemas.microsoft.com/office/drawing/2014/chartex" xmlns:cx1="http://schemas.microsoft.com/office/drawing/2015/9/8/chartex" xmlns:mc="http://schemas.openxmlformats.org/markup-compatibility/2006" xmlns:o="urn:schemas-microsoft-com:office:office" xmlns:r="http://schemas.openxmlformats.org/officeDocument/2006/relationships" xmlns:m="http://schemas.openxmlformats.org/officeDocument/2006/math" xmlns:v="urn:schemas-microsoft-com:vml" xmlns:wp14="http://schemas.microsoft.com/office/word/2010/wordprocessingDrawing" xmlns:wp="http://schemas.openxmlformats.org/drawingml/2006/wordprocessingDrawing" xmlns:w10="urn:schemas-microsoft-com:office:word" xmlns:w="http://schemas.openxmlformats.org/wordprocessingml/2006/main" xmlns:w14="http://schemas.microsoft.com/office/word/2010/wordml" xmlns:w15="http://schemas.microsoft.com/office/word/2012/wordml" xmlns:w16se="http://schemas.microsoft.com/office/word/2015/wordml/symex" xmlns:wpg="http://schemas.microsoft.com/office/word/2010/wordprocessingGroup" xmlns:wpi="http://schemas.microsoft.com/office/word/2010/wordprocessingInk" xmlns:wne="http://schemas.microsoft.com/office/word/2006/wordml" xmlns:wps="http://schemas.microsoft.com/office/word/2010/wordprocessingShape" mc:Ignorable="w14 w15 w16se wp14">
+<w:document xmlns:wpc="http://schemas.microsoft.com/office/word/2010/wordprocessingCanvas" xmlns:cx="http://schemas.microsoft.com/office/drawing/2014/chartex" xmlns:cx1="http://schemas.microsoft.com/office/drawing/2015/9/8/chartex" xmlns:cx2="http://schemas.microsoft.com/office/drawing/2015/10/21/chartex" xmlns:cx3="http://schemas.microsoft.com/office/drawing/2016/5/9/chartex" xmlns:cx4="http://schemas.microsoft.com/office/drawing/2016/5/10/chartex" xmlns:cx5="http://schemas.microsoft.com/office/drawing/2016/5/11/chartex" xmlns:cx6="http://schemas.microsoft.com/office/drawing/2016/5/12/chartex" xmlns:cx7="http://schemas.microsoft.com/office/drawing/2016/5/13/chartex" xmlns:cx8="http://schemas.microsoft.com/office/drawing/2016/5/14/chartex" xmlns:mc="http://schemas.openxmlformats.org/markup-compatibility/2006" xmlns:aink="http://schemas.microsoft.com/office/drawing/2016/ink" xmlns:am3d="http://schemas.microsoft.com/office/drawing/2017/model3d" xmlns:o="urn:schemas-microsoft-com:office:office" xmlns:r="http://schemas.openxmlformats.org/officeDocument/2006/relationships" xmlns:m="http://schemas.openxmlformats.org/officeDocument/2006/math" xmlns:v="urn:schemas-microsoft-com:vml" xmlns:wp14="http://schemas.microsoft.com/office/word/2010/wordprocessingDrawing" xmlns:wp="http://schemas.openxmlformats.org/drawingml/2006/wordprocessingDrawing" xmlns:w10="urn:schemas-microsoft-com:office:word" xmlns:w="http://schemas.openxmlformats.org/wordprocessingml/2006/main" xmlns:w14="http://schemas.microsoft.com/office/word/2010/wordml" xmlns:w15="http://schemas.microsoft.com/office/word/2012/wordml" xmlns:w16cex="http://schemas.microsoft.com/office/word/2018/wordml/cex" xmlns:w16cid="http://schemas.microsoft.com/office/word/2016/wordml/cid" xmlns:w16="http://schemas.microsoft.com/office/word/2018/wordml" xmlns:w16se="http://schemas.microsoft.com/office/word/2015/wordml/symex" xmlns:wpg="http://schemas.microsoft.com/office/word/2010/wordprocessingGroup" xmlns:wpi="http://schemas.microsoft.com/office/word/2010/wordprocessingInk" xmlns:wne="http://schemas.microsoft.com/office/word/2006/wordml" xmlns:wps="http://schemas.microsoft.com/office/word/2010/wordprocessingShape" mc:Ignorable="w14 w15 w16se w16cid w16 w16cex wp14">
   <w:body>
     <w:p>
       <w:pPr>
@@ -8,7 +8,6 @@
           <w:rFonts w:ascii="Times New Roman" w:hAnsi="Times New Roman" w:cs="Times New Roman"/>
           <w:sz w:val="24"/>
           <w:szCs w:val="24"/>
-          <w:lang w:val="en-US"/>
         </w:rPr>
       </w:pPr>
     </w:p>
@@ -913,8 +912,6 @@
             <w:fldChar w:fldCharType="end"/>
           </w:r>
         </w:p>
-        <w:bookmarkStart w:id="0" w:name="_GoBack" w:displacedByCustomXml="next"/>
-        <w:bookmarkEnd w:id="0" w:displacedByCustomXml="next"/>
       </w:sdtContent>
     </w:sdt>
     <w:p>
@@ -943,7 +940,7 @@
           <w:lang w:val="en-US"/>
         </w:rPr>
       </w:pPr>
-      <w:bookmarkStart w:id="1" w:name="_Toc103599573"/>
+      <w:bookmarkStart w:id="0" w:name="_Toc103599573"/>
       <w:r>
         <w:rPr>
           <w:rFonts w:cs="Times New Roman"/>
@@ -951,6 +948,96 @@
         </w:rPr>
         <w:lastRenderedPageBreak/>
         <w:t>Overview</w:t>
+      </w:r>
+      <w:bookmarkEnd w:id="0"/>
+    </w:p>
+    <w:p>
+      <w:pPr>
+        <w:pStyle w:val="afa"/>
+        <w:spacing w:before="0" w:beforeAutospacing="0" w:after="0" w:afterAutospacing="0"/>
+        <w:rPr>
+          <w:lang w:val="en-US"/>
+        </w:rPr>
+      </w:pPr>
+      <w:r>
+        <w:rPr>
+          <w:color w:val="000000"/>
+          <w:lang w:val="en-US"/>
+        </w:rPr>
+        <w:t>This project was created in 2022 at Novosibirsk State University during the course "Digital Platforms". It is a game of Tv-tennis, which was created using Logisim(hardware) and CDM-8(software). The goal of this project was to create a game against the AI, which would be interesting to play and that it would be possible to beat the AI.</w:t>
+      </w:r>
+      <w:r>
+        <w:rPr>
+          <w:lang w:val="en-US"/>
+        </w:rPr>
+        <w:t xml:space="preserve"> </w:t>
+      </w:r>
+    </w:p>
+    <w:p>
+      <w:pPr>
+        <w:rPr>
+          <w:rFonts w:ascii="Times New Roman" w:hAnsi="Times New Roman" w:cs="Times New Roman"/>
+          <w:color w:val="000000"/>
+          <w:sz w:val="24"/>
+          <w:szCs w:val="24"/>
+          <w:lang w:val="en-US"/>
+        </w:rPr>
+      </w:pPr>
+      <w:r>
+        <w:rPr>
+          <w:rFonts w:ascii="Times New Roman" w:hAnsi="Times New Roman" w:cs="Times New Roman"/>
+          <w:color w:val="000000"/>
+          <w:sz w:val="24"/>
+          <w:szCs w:val="24"/>
+          <w:lang w:val="en-US"/>
+        </w:rPr>
+        <w:t xml:space="preserve">On the screen there are 2 </w:t>
+      </w:r>
+      <w:r>
+        <w:rPr>
+          <w:rFonts w:ascii="Times New Roman" w:hAnsi="Times New Roman" w:cs="Times New Roman"/>
+          <w:color w:val="000000"/>
+          <w:sz w:val="24"/>
+          <w:szCs w:val="24"/>
+          <w:lang w:val="en-US"/>
+        </w:rPr>
+        <w:t>bat</w:t>
+      </w:r>
+      <w:r>
+        <w:rPr>
+          <w:rFonts w:ascii="Times New Roman" w:hAnsi="Times New Roman" w:cs="Times New Roman"/>
+          <w:color w:val="000000"/>
+          <w:sz w:val="24"/>
+          <w:szCs w:val="24"/>
+          <w:lang w:val="en-US"/>
+        </w:rPr>
+        <w:t>s that can move up and down, but not left and right. The ball can move in all directions, the player's goal is to hit it and not let it touch the side of the screen behind his racket. if he fails to hit it, his opponent (in our case the AI) gets a point. The player scores points in the same way - it is necessary that the AI fails to hit the ball. In order to balance the game, the AI racket can only move when the ball is halfway up the player's screen, at other times it always stands still. In our case, the player's racket will be on the left and the AI racket will be on the right. Under these conditions, the player has a chance to win.</w:t>
+      </w:r>
+    </w:p>
+    <w:p>
+      <w:pPr>
+        <w:rPr>
+          <w:rFonts w:ascii="Times New Roman" w:hAnsi="Times New Roman" w:cs="Times New Roman"/>
+          <w:sz w:val="24"/>
+          <w:szCs w:val="24"/>
+          <w:lang w:val="en-US"/>
+        </w:rPr>
+      </w:pPr>
+    </w:p>
+    <w:p>
+      <w:pPr>
+        <w:pStyle w:val="1"/>
+        <w:jc w:val="center"/>
+        <w:rPr>
+          <w:lang w:val="en-US"/>
+        </w:rPr>
+      </w:pPr>
+      <w:bookmarkStart w:id="1" w:name="_Toc103599574"/>
+      <w:r>
+        <w:rPr>
+          <w:lang w:val="en-US"/>
+        </w:rPr>
+        <w:t>Display</w:t>
       </w:r>
       <w:bookmarkEnd w:id="1"/>
     </w:p>
@@ -958,103 +1045,105 @@
       <w:pPr>
         <w:pStyle w:val="afa"/>
         <w:spacing w:before="0" w:beforeAutospacing="0" w:after="0" w:afterAutospacing="0"/>
-        <w:rPr>
-          <w:lang w:val="en-US"/>
-        </w:rPr>
-      </w:pPr>
-      <w:r>
-        <w:rPr>
-          <w:color w:val="000000"/>
-          <w:lang w:val="en-US"/>
-        </w:rPr>
-        <w:t>This project was created in 2022 at Novosibirsk State University during the course "Digital Platforms". It is a game of Tv-tennis, which was created using Logisim(hardware) and CDM-8(software). The goal of this project was to create a game against the AI, which would be interesting to play and that it would be possible to beat the AI.</w:t>
-      </w:r>
-      <w:r>
-        <w:rPr>
-          <w:lang w:val="en-US"/>
-        </w:rPr>
-        <w:t xml:space="preserve"> </w:t>
-      </w:r>
+        <w:jc w:val="center"/>
+        <w:rPr>
+          <w:sz w:val="32"/>
+          <w:szCs w:val="32"/>
+          <w:lang w:val="en-US"/>
+        </w:rPr>
+      </w:pPr>
     </w:p>
     <w:p>
       <w:pPr>
-        <w:rPr>
-          <w:rFonts w:ascii="Times New Roman" w:hAnsi="Times New Roman" w:cs="Times New Roman"/>
+        <w:pStyle w:val="afa"/>
+        <w:spacing w:before="0" w:beforeAutospacing="0" w:after="0" w:afterAutospacing="0"/>
+        <w:rPr>
           <w:color w:val="000000"/>
-          <w:sz w:val="24"/>
-          <w:szCs w:val="24"/>
-          <w:lang w:val="en-US"/>
-        </w:rPr>
-      </w:pPr>
-      <w:r>
-        <w:rPr>
-          <w:rFonts w:ascii="Times New Roman" w:hAnsi="Times New Roman" w:cs="Times New Roman"/>
+          <w:lang w:val="en-US"/>
+        </w:rPr>
+      </w:pPr>
+      <w:r>
+        <w:rPr>
           <w:color w:val="000000"/>
-          <w:sz w:val="24"/>
-          <w:szCs w:val="24"/>
-          <w:lang w:val="en-US"/>
-        </w:rPr>
-        <w:t>On the screen there are 2 racquets that can move up and down, but not left and right. The ball can move in all directions, the player's goal is to hit it and not let it touch the side of the screen behind his racket. if he fails to hit it, his opponent (in our case the AI) gets a point. The player scores points in the same way - it is necessary that the AI fails to hit the ball. In order to balance the game, the AI racket can only move when the ball is halfway up the player's screen, at other times it always stands still. In our case, the player's racket will be on the left and the AI racket will be on the right. Under these conditions, the player has a chance to win.</w:t>
+          <w:lang w:val="en-US"/>
+        </w:rPr>
+        <w:t xml:space="preserve">The screen consists of 1024 pixels and has the shape of a square (32x32). Each column receives a </w:t>
+      </w:r>
+      <w:proofErr w:type="gramStart"/>
+      <w:r>
+        <w:rPr>
+          <w:color w:val="000000"/>
+          <w:lang w:val="en-US"/>
+        </w:rPr>
+        <w:t>32 bit</w:t>
+      </w:r>
+      <w:proofErr w:type="gramEnd"/>
+      <w:r>
+        <w:rPr>
+          <w:color w:val="000000"/>
+          <w:lang w:val="en-US"/>
+        </w:rPr>
+        <w:t xml:space="preserve"> input pin, one bit per pixel. Each pixel can be lit or unlit. In order to display 2 </w:t>
+      </w:r>
+      <w:r>
+        <w:rPr>
+          <w:color w:val="000000"/>
+          <w:lang w:val="en-US"/>
+        </w:rPr>
+        <w:t>bat</w:t>
+      </w:r>
+      <w:r>
+        <w:rPr>
+          <w:color w:val="000000"/>
+          <w:lang w:val="en-US"/>
+        </w:rPr>
+        <w:t xml:space="preserve">s and a ball, we need the coordinates of the ball and the Y coordinate of both </w:t>
+      </w:r>
+      <w:r>
+        <w:rPr>
+          <w:color w:val="000000"/>
+          <w:lang w:val="en-US"/>
+        </w:rPr>
+        <w:t>bat</w:t>
+      </w:r>
+      <w:r>
+        <w:rPr>
+          <w:color w:val="000000"/>
+          <w:lang w:val="en-US"/>
+        </w:rPr>
+        <w:t xml:space="preserve">s. The </w:t>
+      </w:r>
+      <w:r>
+        <w:rPr>
+          <w:color w:val="000000"/>
+          <w:lang w:val="en-US"/>
+        </w:rPr>
+        <w:t>bat</w:t>
+      </w:r>
+      <w:r>
+        <w:rPr>
+          <w:color w:val="000000"/>
+          <w:lang w:val="en-US"/>
+        </w:rPr>
+        <w:t xml:space="preserve"> consists of 3 pixels going in a row, lit in the same column. But we only need a central one, on either side of which we light the pixels together, getting the </w:t>
+      </w:r>
+      <w:r>
+        <w:rPr>
+          <w:color w:val="000000"/>
+          <w:lang w:val="en-US"/>
+        </w:rPr>
+        <w:t>bat</w:t>
+      </w:r>
+      <w:r>
+        <w:rPr>
+          <w:color w:val="000000"/>
+          <w:lang w:val="en-US"/>
+        </w:rPr>
+        <w:t xml:space="preserve">. </w:t>
       </w:r>
     </w:p>
     <w:p>
       <w:pPr>
-        <w:rPr>
-          <w:rFonts w:ascii="Times New Roman" w:hAnsi="Times New Roman" w:cs="Times New Roman"/>
-          <w:sz w:val="24"/>
-          <w:szCs w:val="24"/>
-          <w:lang w:val="en-US"/>
-        </w:rPr>
-      </w:pPr>
-    </w:p>
-    <w:p>
-      <w:pPr>
-        <w:pStyle w:val="1"/>
-        <w:jc w:val="center"/>
-        <w:rPr>
-          <w:lang w:val="en-US"/>
-        </w:rPr>
-      </w:pPr>
-      <w:bookmarkStart w:id="2" w:name="_Toc103599574"/>
-      <w:r>
-        <w:rPr>
-          <w:lang w:val="en-US"/>
-        </w:rPr>
-        <w:t>Display</w:t>
-      </w:r>
-      <w:bookmarkEnd w:id="2"/>
-    </w:p>
-    <w:p>
-      <w:pPr>
-        <w:pStyle w:val="afa"/>
-        <w:spacing w:before="0" w:beforeAutospacing="0" w:after="0" w:afterAutospacing="0"/>
-        <w:jc w:val="center"/>
-        <w:rPr>
-          <w:sz w:val="32"/>
-          <w:szCs w:val="32"/>
-          <w:lang w:val="en-US"/>
-        </w:rPr>
-      </w:pPr>
-    </w:p>
-    <w:p>
-      <w:pPr>
-        <w:pStyle w:val="afa"/>
-        <w:spacing w:before="0" w:beforeAutospacing="0" w:after="0" w:afterAutospacing="0"/>
-        <w:rPr>
-          <w:color w:val="000000"/>
-          <w:lang w:val="en-US"/>
-        </w:rPr>
-      </w:pPr>
-      <w:r>
-        <w:rPr>
-          <w:color w:val="000000"/>
-          <w:lang w:val="en-US"/>
-        </w:rPr>
-        <w:t xml:space="preserve">The screen consists of 1024 pixels and has the shape of a square (32x32). Each column receives a 32 bit input pin, one bit per pixel. Each pixel can be lit or unlit. In order to display 2 racquets and a ball, we need the coordinates of the ball and the Y coordinate of both racquets. The racquet consists of 3 pixels going in a row, lit in the same column. But we only need a central one, on either side of which we light the pixels together, getting the racquet. </w:t>
-      </w:r>
-    </w:p>
-    <w:p>
-      <w:pPr>
         <w:spacing w:after="0" w:line="240" w:lineRule="auto"/>
         <w:rPr>
           <w:rFonts w:ascii="Times New Roman" w:eastAsia="Times New Roman" w:hAnsi="Times New Roman" w:cs="Times New Roman"/>
@@ -1072,7 +1161,111 @@
           <w:szCs w:val="24"/>
           <w:lang w:val="en-US" w:eastAsia="ru-RU"/>
         </w:rPr>
-        <w:t>3.2) In order to display the screen we need a video system. It consists of 32 video chips, which are combined into 4 sections of 8. Each video chip is responsible for its own column numbered from 0 to 31. We number them so that they know which column they are responsible for. This works like this: each chip has an extra input in which their ID is written. We add 1 to the chip ID as we go through the video system. so we give the first chip ID 0b00000 and the chips get the correct numbering. the chip also takes the ball and Y coordinates of the right and left racquet. The special columns in the section are 3 and 4. Column 3 is the column with the left racquet (in section 0) and column 4 is the column with the right racquet (in section 3). The ball can be in any point on the screen, so both the ball and the racket can be in these columns at the same time. </w:t>
+        <w:t xml:space="preserve">3.2) In order to display the </w:t>
+      </w:r>
+      <w:proofErr w:type="gramStart"/>
+      <w:r>
+        <w:rPr>
+          <w:rFonts w:ascii="Times New Roman" w:eastAsia="Times New Roman" w:hAnsi="Times New Roman" w:cs="Times New Roman"/>
+          <w:color w:val="000000"/>
+          <w:sz w:val="24"/>
+          <w:szCs w:val="24"/>
+          <w:lang w:val="en-US" w:eastAsia="ru-RU"/>
+        </w:rPr>
+        <w:t>screen</w:t>
+      </w:r>
+      <w:proofErr w:type="gramEnd"/>
+      <w:r>
+        <w:rPr>
+          <w:rFonts w:ascii="Times New Roman" w:eastAsia="Times New Roman" w:hAnsi="Times New Roman" w:cs="Times New Roman"/>
+          <w:color w:val="000000"/>
+          <w:sz w:val="24"/>
+          <w:szCs w:val="24"/>
+          <w:lang w:val="en-US" w:eastAsia="ru-RU"/>
+        </w:rPr>
+        <w:t xml:space="preserve"> we need a video system. It consists of 32 video chips, which are combined into 4 sections of 8. Each video chip is responsible for its own column numbered from 0 to 31. We number them so that they know which column they are responsible for. This works like this: each chip has an extra input in which their ID is written. We add 1 to the chip ID as we go through the video system. </w:t>
+      </w:r>
+      <w:proofErr w:type="gramStart"/>
+      <w:r>
+        <w:rPr>
+          <w:rFonts w:ascii="Times New Roman" w:eastAsia="Times New Roman" w:hAnsi="Times New Roman" w:cs="Times New Roman"/>
+          <w:color w:val="000000"/>
+          <w:sz w:val="24"/>
+          <w:szCs w:val="24"/>
+          <w:lang w:val="en-US" w:eastAsia="ru-RU"/>
+        </w:rPr>
+        <w:t>so</w:t>
+      </w:r>
+      <w:proofErr w:type="gramEnd"/>
+      <w:r>
+        <w:rPr>
+          <w:rFonts w:ascii="Times New Roman" w:eastAsia="Times New Roman" w:hAnsi="Times New Roman" w:cs="Times New Roman"/>
+          <w:color w:val="000000"/>
+          <w:sz w:val="24"/>
+          <w:szCs w:val="24"/>
+          <w:lang w:val="en-US" w:eastAsia="ru-RU"/>
+        </w:rPr>
+        <w:t xml:space="preserve"> we give the first chip ID 0b00000 and the chips get the correct numbering. the chip also takes the ball and Y coordinates of the right and left </w:t>
+      </w:r>
+      <w:r>
+        <w:rPr>
+          <w:rFonts w:ascii="Times New Roman" w:eastAsia="Times New Roman" w:hAnsi="Times New Roman" w:cs="Times New Roman"/>
+          <w:color w:val="000000"/>
+          <w:sz w:val="24"/>
+          <w:szCs w:val="24"/>
+          <w:lang w:val="en-US" w:eastAsia="ru-RU"/>
+        </w:rPr>
+        <w:t>bat</w:t>
+      </w:r>
+      <w:r>
+        <w:rPr>
+          <w:rFonts w:ascii="Times New Roman" w:eastAsia="Times New Roman" w:hAnsi="Times New Roman" w:cs="Times New Roman"/>
+          <w:color w:val="000000"/>
+          <w:sz w:val="24"/>
+          <w:szCs w:val="24"/>
+          <w:lang w:val="en-US" w:eastAsia="ru-RU"/>
+        </w:rPr>
+        <w:t xml:space="preserve">. The special columns in the section are 3 and 4. Column 3 is the column with the left </w:t>
+      </w:r>
+      <w:r>
+        <w:rPr>
+          <w:rFonts w:ascii="Times New Roman" w:eastAsia="Times New Roman" w:hAnsi="Times New Roman" w:cs="Times New Roman"/>
+          <w:color w:val="000000"/>
+          <w:sz w:val="24"/>
+          <w:szCs w:val="24"/>
+          <w:lang w:val="en-US" w:eastAsia="ru-RU"/>
+        </w:rPr>
+        <w:t>bat</w:t>
+      </w:r>
+      <w:r>
+        <w:rPr>
+          <w:rFonts w:ascii="Times New Roman" w:eastAsia="Times New Roman" w:hAnsi="Times New Roman" w:cs="Times New Roman"/>
+          <w:color w:val="000000"/>
+          <w:sz w:val="24"/>
+          <w:szCs w:val="24"/>
+          <w:lang w:val="en-US" w:eastAsia="ru-RU"/>
+        </w:rPr>
+        <w:t xml:space="preserve"> (in section 0) and column 4 is the column with the right </w:t>
+      </w:r>
+      <w:r>
+        <w:rPr>
+          <w:rFonts w:ascii="Times New Roman" w:eastAsia="Times New Roman" w:hAnsi="Times New Roman" w:cs="Times New Roman"/>
+          <w:color w:val="000000"/>
+          <w:sz w:val="24"/>
+          <w:szCs w:val="24"/>
+          <w:lang w:val="en-US" w:eastAsia="ru-RU"/>
+        </w:rPr>
+        <w:t>bat</w:t>
+      </w:r>
+      <w:r>
+        <w:rPr>
+          <w:rFonts w:ascii="Times New Roman" w:eastAsia="Times New Roman" w:hAnsi="Times New Roman" w:cs="Times New Roman"/>
+          <w:color w:val="000000"/>
+          <w:sz w:val="24"/>
+          <w:szCs w:val="24"/>
+          <w:lang w:val="en-US" w:eastAsia="ru-RU"/>
+        </w:rPr>
+        <w:t xml:space="preserve"> (in section 3). The ball can be in any point on the screen, so both the ball and the racket can be in these columns at the same time. </w:t>
       </w:r>
     </w:p>
     <w:p>
@@ -1093,7 +1286,7 @@
         <mc:AlternateContent>
           <mc:Choice Requires="wps">
             <w:drawing>
-              <wp:anchor distT="45720" distB="45720" distL="114300" distR="114300" simplePos="0" relativeHeight="251661312" behindDoc="0" locked="0" layoutInCell="1" allowOverlap="1">
+              <wp:anchor distT="45720" distB="45720" distL="114300" distR="114300" simplePos="0" relativeHeight="251661312" behindDoc="0" locked="0" layoutInCell="1" allowOverlap="1" wp14:anchorId="67AEB55B" wp14:editId="347042C5">
                 <wp:simplePos x="0" y="0"/>
                 <wp:positionH relativeFrom="column">
                   <wp:posOffset>3905885</wp:posOffset>
@@ -1174,7 +1367,7 @@
           </mc:Choice>
           <mc:Fallback>
             <w:pict>
-              <v:shapetype id="_x0000_t202" coordsize="21600,21600" o:spt="202" path="m,l,21600r21600,l21600,xe">
+              <v:shapetype w14:anchorId="67AEB55B" id="_x0000_t202" coordsize="21600,21600" o:spt="202" path="m,l,21600r21600,l21600,xe">
                 <v:stroke joinstyle="miter"/>
                 <v:path gradientshapeok="t" o:connecttype="rect"/>
               </v:shapetype>
@@ -1226,7 +1419,7 @@
         <mc:AlternateContent>
           <mc:Choice Requires="wpg">
             <w:drawing>
-              <wp:inline distT="0" distB="0" distL="0" distR="0">
+              <wp:inline distT="0" distB="0" distL="0" distR="0" wp14:anchorId="51BE49D2" wp14:editId="0C22D75B">
                 <wp:extent cx="3762375" cy="1666875"/>
                 <wp:effectExtent l="0" t="0" r="9525" b="9525"/>
                 <wp:docPr id="3" name="Рисунок 9"/>
@@ -1319,16 +1512,12 @@
       </w:pPr>
       <w:r>
         <w:rPr>
-          <w:rFonts w:ascii="Times New Roman" w:hAnsi="Times New Roman" w:cs="Times New Roman"/>
           <w:noProof/>
-          <w:sz w:val="24"/>
-          <w:szCs w:val="24"/>
-          <w:lang w:eastAsia="ru-RU"/>
         </w:rPr>
         <w:lastRenderedPageBreak/>
         <w:drawing>
-          <wp:inline distT="0" distB="0" distL="0" distR="0" wp14:anchorId="0BBE3958" wp14:editId="1BAAA4A9">
-            <wp:extent cx="5591175" cy="4924425"/>
+          <wp:inline distT="0" distB="0" distL="0" distR="0" wp14:anchorId="7223EE70" wp14:editId="677F27E2">
+            <wp:extent cx="5915025" cy="4352925"/>
             <wp:effectExtent l="0" t="0" r="9525" b="9525"/>
             <wp:docPr id="1" name="Рисунок 1"/>
             <wp:cNvGraphicFramePr>
@@ -1339,18 +1528,18 @@
                 <pic:pic xmlns:pic="http://schemas.openxmlformats.org/drawingml/2006/picture">
                   <pic:nvPicPr>
                     <pic:cNvPr id="1" name=""/>
-                    <pic:cNvPicPr>
-                      <a:picLocks noChangeAspect="1"/>
-                    </pic:cNvPicPr>
+                    <pic:cNvPicPr/>
                   </pic:nvPicPr>
                   <pic:blipFill>
                     <a:blip r:embed="rId10"/>
-                    <a:stretch/>
+                    <a:stretch>
+                      <a:fillRect/>
+                    </a:stretch>
                   </pic:blipFill>
-                  <pic:spPr bwMode="auto">
+                  <pic:spPr>
                     <a:xfrm>
                       <a:off x="0" y="0"/>
-                      <a:ext cx="5591175" cy="4924425"/>
+                      <a:ext cx="5915025" cy="4352925"/>
                     </a:xfrm>
                     <a:prstGeom prst="rect">
                       <a:avLst/>
@@ -1371,14 +1560,14 @@
           <w:lang w:val="en-US" w:eastAsia="ru-RU"/>
         </w:rPr>
       </w:pPr>
-      <w:bookmarkStart w:id="3" w:name="_Toc103599575"/>
+      <w:bookmarkStart w:id="2" w:name="_Toc103599575"/>
       <w:r>
         <w:rPr>
           <w:lang w:val="en-US" w:eastAsia="ru-RU"/>
         </w:rPr>
         <w:t>Kinematic controller</w:t>
       </w:r>
-      <w:bookmarkEnd w:id="3"/>
+      <w:bookmarkEnd w:id="2"/>
     </w:p>
     <w:p>
       <w:pPr>
@@ -1411,7 +1600,47 @@
           <w:szCs w:val="24"/>
           <w:lang w:val="en-US" w:eastAsia="ru-RU"/>
         </w:rPr>
-        <w:t>This component of the project updates the position of the ball, blocks the right racquet in the right side of the screen, and sends coordinates of the ball and racquets.</w:t>
+        <w:t xml:space="preserve">This component of the project updates the position of the ball, blocks the right </w:t>
+      </w:r>
+      <w:r>
+        <w:rPr>
+          <w:rFonts w:ascii="Times New Roman" w:eastAsia="Times New Roman" w:hAnsi="Times New Roman" w:cs="Times New Roman"/>
+          <w:color w:val="000000"/>
+          <w:sz w:val="24"/>
+          <w:szCs w:val="24"/>
+          <w:lang w:val="en-US" w:eastAsia="ru-RU"/>
+        </w:rPr>
+        <w:t>bat</w:t>
+      </w:r>
+      <w:r>
+        <w:rPr>
+          <w:rFonts w:ascii="Times New Roman" w:eastAsia="Times New Roman" w:hAnsi="Times New Roman" w:cs="Times New Roman"/>
+          <w:color w:val="000000"/>
+          <w:sz w:val="24"/>
+          <w:szCs w:val="24"/>
+          <w:lang w:val="en-US" w:eastAsia="ru-RU"/>
+        </w:rPr>
+        <w:t xml:space="preserve"> in the right side of the screen, and sends coordinates of the ball and </w:t>
+      </w:r>
+      <w:r>
+        <w:rPr>
+          <w:rFonts w:ascii="Times New Roman" w:eastAsia="Times New Roman" w:hAnsi="Times New Roman" w:cs="Times New Roman"/>
+          <w:color w:val="000000"/>
+          <w:sz w:val="24"/>
+          <w:szCs w:val="24"/>
+          <w:lang w:val="en-US" w:eastAsia="ru-RU"/>
+        </w:rPr>
+        <w:t>bat</w:t>
+      </w:r>
+      <w:r>
+        <w:rPr>
+          <w:rFonts w:ascii="Times New Roman" w:eastAsia="Times New Roman" w:hAnsi="Times New Roman" w:cs="Times New Roman"/>
+          <w:color w:val="000000"/>
+          <w:sz w:val="24"/>
+          <w:szCs w:val="24"/>
+          <w:lang w:val="en-US" w:eastAsia="ru-RU"/>
+        </w:rPr>
+        <w:t>s.</w:t>
       </w:r>
     </w:p>
     <w:p>
@@ -1437,7 +1666,7 @@
         <mc:AlternateContent>
           <mc:Choice Requires="wps">
             <w:drawing>
-              <wp:anchor distT="45720" distB="45720" distL="114300" distR="114300" simplePos="0" relativeHeight="251659264" behindDoc="0" locked="0" layoutInCell="1" allowOverlap="1">
+              <wp:anchor distT="45720" distB="45720" distL="114300" distR="114300" simplePos="0" relativeHeight="251659264" behindDoc="0" locked="0" layoutInCell="1" allowOverlap="1" wp14:anchorId="310527DB" wp14:editId="351BB495">
                 <wp:simplePos x="0" y="0"/>
                 <wp:positionH relativeFrom="margin">
                   <wp:posOffset>2165350</wp:posOffset>
@@ -1496,7 +1725,25 @@
                                 <w:szCs w:val="24"/>
                                 <w:lang w:val="en-US"/>
                               </w:rPr>
-                              <w:t xml:space="preserve">These registers are needed to store scores, coordinates, velocity of the ball and the Y coordinate of the racquet.  </w:t>
+                              <w:t xml:space="preserve">These registers are needed to store scores, coordinates, velocity of the ball and the Y coordinate of the </w:t>
+                            </w:r>
+                            <w:r>
+                              <w:rPr>
+                                <w:rFonts w:ascii="Times New Roman" w:hAnsi="Times New Roman" w:cs="Times New Roman"/>
+                                <w:sz w:val="24"/>
+                                <w:szCs w:val="24"/>
+                                <w:lang w:val="en-US"/>
+                              </w:rPr>
+                              <w:t>bat</w:t>
+                            </w:r>
+                            <w:r>
+                              <w:rPr>
+                                <w:rFonts w:ascii="Times New Roman" w:hAnsi="Times New Roman" w:cs="Times New Roman"/>
+                                <w:sz w:val="24"/>
+                                <w:szCs w:val="24"/>
+                                <w:lang w:val="en-US"/>
+                              </w:rPr>
+                              <w:t xml:space="preserve">.  </w:t>
                             </w:r>
                           </w:p>
                           <w:p>
@@ -1515,7 +1762,25 @@
                                 <w:szCs w:val="24"/>
                                 <w:lang w:val="en-US"/>
                               </w:rPr>
-                              <w:t>The scores are 8-bit, coordinate of the right racquet is 5-bit, it’s a value from 0 to 31 — the pixel on the screen.</w:t>
+                              <w:t xml:space="preserve">The scores are 8-bit, coordinate of the right </w:t>
+                            </w:r>
+                            <w:r>
+                              <w:rPr>
+                                <w:rFonts w:ascii="Times New Roman" w:hAnsi="Times New Roman" w:cs="Times New Roman"/>
+                                <w:sz w:val="24"/>
+                                <w:szCs w:val="24"/>
+                                <w:lang w:val="en-US"/>
+                              </w:rPr>
+                              <w:t>bat</w:t>
+                            </w:r>
+                            <w:r>
+                              <w:rPr>
+                                <w:rFonts w:ascii="Times New Roman" w:hAnsi="Times New Roman" w:cs="Times New Roman"/>
+                                <w:sz w:val="24"/>
+                                <w:szCs w:val="24"/>
+                                <w:lang w:val="en-US"/>
+                              </w:rPr>
+                              <w:t xml:space="preserve"> is 5-bit, it’s a value from 0 to 31 — the pixel on the screen.</w:t>
                             </w:r>
                           </w:p>
                           <w:p>
@@ -1571,7 +1836,27 @@
                                 <w:szCs w:val="24"/>
                                 <w:lang w:val="en-US"/>
                               </w:rPr>
-                              <w:t>The velocities are 12-bit. Every tick velocities are added to coordinates. To perform so, they are giver extra for zeroes as higher bits. If a velocity is 256, it means that every second the ball goes 1/256 of the field.</w:t>
+                              <w:t xml:space="preserve">The velocities are 12-bit. Every tick </w:t>
+                            </w:r>
+                            <w:proofErr w:type="gramStart"/>
+                            <w:r>
+                              <w:rPr>
+                                <w:rFonts w:ascii="Times New Roman" w:hAnsi="Times New Roman" w:cs="Times New Roman"/>
+                                <w:sz w:val="24"/>
+                                <w:szCs w:val="24"/>
+                                <w:lang w:val="en-US"/>
+                              </w:rPr>
+                              <w:t>velocities</w:t>
+                            </w:r>
+                            <w:proofErr w:type="gramEnd"/>
+                            <w:r>
+                              <w:rPr>
+                                <w:rFonts w:ascii="Times New Roman" w:hAnsi="Times New Roman" w:cs="Times New Roman"/>
+                                <w:sz w:val="24"/>
+                                <w:szCs w:val="24"/>
+                                <w:lang w:val="en-US"/>
+                              </w:rPr>
+                              <w:t xml:space="preserve"> are added to coordinates. To perform so, they are giver extra for zeroes as higher bits. If a velocity is 256, it means that every second the ball goes 1/256 of the field.</w:t>
                             </w:r>
                           </w:p>
                         </w:txbxContent>
@@ -1593,7 +1878,7 @@
           </mc:Choice>
           <mc:Fallback>
             <w:pict>
-              <v:shape id="_x0000_s1027" type="#_x0000_t202" style="position:absolute;margin-left:170.5pt;margin-top:6.3pt;width:314.4pt;height:230.4pt;z-index:251659264;visibility:visible;mso-wrap-style:square;mso-width-percent:0;mso-height-percent:0;mso-wrap-distance-left:9pt;mso-wrap-distance-top:3.6pt;mso-wrap-distance-right:9pt;mso-wrap-distance-bottom:3.6pt;mso-position-horizontal:absolute;mso-position-horizontal-relative:margin;mso-position-vertical:absolute;mso-position-vertical-relative:text;mso-width-percent:0;mso-height-percent:0;mso-width-relative:margin;mso-height-relative:margin;v-text-anchor:top" o:gfxdata="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">
+              <v:shape w14:anchorId="310527DB" id="_x0000_s1027" type="#_x0000_t202" style="position:absolute;margin-left:170.5pt;margin-top:6.3pt;width:314.4pt;height:230.4pt;z-index:251659264;visibility:visible;mso-wrap-style:square;mso-width-percent:0;mso-height-percent:0;mso-wrap-distance-left:9pt;mso-wrap-distance-top:3.6pt;mso-wrap-distance-right:9pt;mso-wrap-distance-bottom:3.6pt;mso-position-horizontal:absolute;mso-position-horizontal-relative:margin;mso-position-vertical:absolute;mso-position-vertical-relative:text;mso-width-percent:0;mso-height-percent:0;mso-width-relative:margin;mso-height-relative:margin;v-text-anchor:top" o:gfxdata="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">
                 <v:textbox>
                   <w:txbxContent>
                     <w:p>
@@ -1612,7 +1897,25 @@
                           <w:szCs w:val="24"/>
                           <w:lang w:val="en-US"/>
                         </w:rPr>
-                        <w:t xml:space="preserve">These registers are needed to store scores, coordinates, velocity of the ball and the Y coordinate of the racquet.  </w:t>
+                        <w:t xml:space="preserve">These registers are needed to store scores, coordinates, velocity of the ball and the Y coordinate of the </w:t>
+                      </w:r>
+                      <w:r>
+                        <w:rPr>
+                          <w:rFonts w:ascii="Times New Roman" w:hAnsi="Times New Roman" w:cs="Times New Roman"/>
+                          <w:sz w:val="24"/>
+                          <w:szCs w:val="24"/>
+                          <w:lang w:val="en-US"/>
+                        </w:rPr>
+                        <w:t>bat</w:t>
+                      </w:r>
+                      <w:r>
+                        <w:rPr>
+                          <w:rFonts w:ascii="Times New Roman" w:hAnsi="Times New Roman" w:cs="Times New Roman"/>
+                          <w:sz w:val="24"/>
+                          <w:szCs w:val="24"/>
+                          <w:lang w:val="en-US"/>
+                        </w:rPr>
+                        <w:t xml:space="preserve">.  </w:t>
                       </w:r>
                     </w:p>
                     <w:p>
@@ -1631,7 +1934,25 @@
                           <w:szCs w:val="24"/>
                           <w:lang w:val="en-US"/>
                         </w:rPr>
-                        <w:t>The scores are 8-bit, coordinate of the right racquet is 5-bit, it’s a value from 0 to 31 — the pixel on the screen.</w:t>
+                        <w:t xml:space="preserve">The scores are 8-bit, coordinate of the right </w:t>
+                      </w:r>
+                      <w:r>
+                        <w:rPr>
+                          <w:rFonts w:ascii="Times New Roman" w:hAnsi="Times New Roman" w:cs="Times New Roman"/>
+                          <w:sz w:val="24"/>
+                          <w:szCs w:val="24"/>
+                          <w:lang w:val="en-US"/>
+                        </w:rPr>
+                        <w:t>bat</w:t>
+                      </w:r>
+                      <w:r>
+                        <w:rPr>
+                          <w:rFonts w:ascii="Times New Roman" w:hAnsi="Times New Roman" w:cs="Times New Roman"/>
+                          <w:sz w:val="24"/>
+                          <w:szCs w:val="24"/>
+                          <w:lang w:val="en-US"/>
+                        </w:rPr>
+                        <w:t xml:space="preserve"> is 5-bit, it’s a value from 0 to 31 — the pixel on the screen.</w:t>
                       </w:r>
                     </w:p>
                     <w:p>
@@ -1650,16 +1971,7 @@
                           <w:szCs w:val="24"/>
                           <w:lang w:val="en-US"/>
                         </w:rPr>
-                        <w:t>The ball coordinates a</w:t>
-                      </w:r>
-                      <w:r>
-                        <w:rPr>
-                          <w:rFonts w:ascii="Times New Roman" w:hAnsi="Times New Roman" w:cs="Times New Roman"/>
-                          <w:sz w:val="24"/>
-                          <w:szCs w:val="24"/>
-                          <w:lang w:val="en-US"/>
-                        </w:rPr>
-                        <w:t>re 16-bit. The 8 upper</w:t>
+                        <w:t>The ball coordinates are 16-bit. The 8 upper</w:t>
                       </w:r>
                       <w:r>
                         <w:rPr>
@@ -1696,8 +2008,9 @@
                           <w:szCs w:val="24"/>
                           <w:lang w:val="en-US"/>
                         </w:rPr>
-                        <w:t>The velocities are 12-bit. Every tick velocities are added to coordinates. To perform so, they are giver extra for zeroes as</w:t>
+                        <w:t xml:space="preserve">The velocities are 12-bit. Every tick </w:t>
                       </w:r>
+                      <w:proofErr w:type="gramStart"/>
                       <w:r>
                         <w:rPr>
                           <w:rFonts w:ascii="Times New Roman" w:hAnsi="Times New Roman" w:cs="Times New Roman"/>
@@ -1705,7 +2018,17 @@
                           <w:szCs w:val="24"/>
                           <w:lang w:val="en-US"/>
                         </w:rPr>
-                        <w:t xml:space="preserve"> higher bits. If a velocity is 256, it means that every second the ball goes 1/256 of the field.</w:t>
+                        <w:t>velocities</w:t>
+                      </w:r>
+                      <w:proofErr w:type="gramEnd"/>
+                      <w:r>
+                        <w:rPr>
+                          <w:rFonts w:ascii="Times New Roman" w:hAnsi="Times New Roman" w:cs="Times New Roman"/>
+                          <w:sz w:val="24"/>
+                          <w:szCs w:val="24"/>
+                          <w:lang w:val="en-US"/>
+                        </w:rPr>
+                        <w:t xml:space="preserve"> are added to coordinates. To perform so, they are giver extra for zeroes as higher bits. If a velocity is 256, it means that every second the ball goes 1/256 of the field.</w:t>
                       </w:r>
                     </w:p>
                   </w:txbxContent>
@@ -1722,7 +2045,7 @@
           <w:lang w:eastAsia="ru-RU"/>
         </w:rPr>
         <w:drawing>
-          <wp:inline distT="0" distB="0" distL="0" distR="0">
+          <wp:inline distT="0" distB="0" distL="0" distR="0" wp14:anchorId="223A2347" wp14:editId="2B681AEF">
             <wp:extent cx="1828800" cy="2815045"/>
             <wp:effectExtent l="0" t="0" r="0" b="4445"/>
             <wp:docPr id="5" name="Рисунок 6"/>
@@ -1800,7 +2123,60 @@
           <w:szCs w:val="24"/>
           <w:lang w:val="en-US" w:eastAsia="ru-RU"/>
         </w:rPr>
-        <w:t>In contrast to the displayed screen, the size of the space to move the ball and calculate its coordinates is a square 256x256. So the display will be such that a pixel with coordinates (0;0) will represent any position in a square (0-7, 0-7) on that grid.  Because of the way the screen is displayed, we can easily turn 16-bit ball coordinates for the kinematic controller into 5-bit coordinates for the video system. We take up to 5 significant bits with the highest value, and if they are less than 5, we refill them with zeros. The biggest error is the sum 1+2+4 = 7 in the case of 255. 255-7=248 is still in range of the top right square. The racquet Y coordinate is a 5-bit value, so we don't have to worry about that. </w:t>
+        <w:t xml:space="preserve">In contrast to the displayed screen, the size of the space to move the ball and calculate its coordinates is a square 256x256. </w:t>
+      </w:r>
+      <w:proofErr w:type="gramStart"/>
+      <w:r>
+        <w:rPr>
+          <w:rFonts w:ascii="Times New Roman" w:eastAsia="Times New Roman" w:hAnsi="Times New Roman" w:cs="Times New Roman"/>
+          <w:color w:val="000000"/>
+          <w:sz w:val="24"/>
+          <w:szCs w:val="24"/>
+          <w:lang w:val="en-US" w:eastAsia="ru-RU"/>
+        </w:rPr>
+        <w:t>So</w:t>
+      </w:r>
+      <w:proofErr w:type="gramEnd"/>
+      <w:r>
+        <w:rPr>
+          <w:rFonts w:ascii="Times New Roman" w:eastAsia="Times New Roman" w:hAnsi="Times New Roman" w:cs="Times New Roman"/>
+          <w:color w:val="000000"/>
+          <w:sz w:val="24"/>
+          <w:szCs w:val="24"/>
+          <w:lang w:val="en-US" w:eastAsia="ru-RU"/>
+        </w:rPr>
+        <w:t xml:space="preserve"> the display will be such that a pixel with coordinates (0;0) </w:t>
+      </w:r>
+      <w:r>
+        <w:rPr>
+          <w:rFonts w:ascii="Times New Roman" w:eastAsia="Times New Roman" w:hAnsi="Times New Roman" w:cs="Times New Roman"/>
+          <w:color w:val="000000"/>
+          <w:sz w:val="24"/>
+          <w:szCs w:val="24"/>
+          <w:lang w:val="en-US" w:eastAsia="ru-RU"/>
+        </w:rPr>
+        <w:lastRenderedPageBreak/>
+        <w:t xml:space="preserve">will represent any position in a square (0-7, 0-7) on that grid.  Because of the way the screen is displayed, we can easily turn 16-bit ball coordinates for the kinematic controller into 5-bit coordinates for the video system. We take up to 5 significant bits with the highest value, and if they are less than 5, we refill them with zeros. The biggest error is the sum 1+2+4 = 7 in the case of 255. 255-7=248 is still in range of the top right square. The </w:t>
+      </w:r>
+      <w:r>
+        <w:rPr>
+          <w:rFonts w:ascii="Times New Roman" w:eastAsia="Times New Roman" w:hAnsi="Times New Roman" w:cs="Times New Roman"/>
+          <w:color w:val="000000"/>
+          <w:sz w:val="24"/>
+          <w:szCs w:val="24"/>
+          <w:lang w:val="en-US" w:eastAsia="ru-RU"/>
+        </w:rPr>
+        <w:t>bat</w:t>
+      </w:r>
+      <w:r>
+        <w:rPr>
+          <w:rFonts w:ascii="Times New Roman" w:eastAsia="Times New Roman" w:hAnsi="Times New Roman" w:cs="Times New Roman"/>
+          <w:color w:val="000000"/>
+          <w:sz w:val="24"/>
+          <w:szCs w:val="24"/>
+          <w:lang w:val="en-US" w:eastAsia="ru-RU"/>
+        </w:rPr>
+        <w:t xml:space="preserve"> Y coordinate is a 5-bit value, so we don't have to worry about that. </w:t>
       </w:r>
     </w:p>
     <w:p>
@@ -1840,7 +2216,7 @@
         <mc:AlternateContent>
           <mc:Choice Requires="wpg">
             <w:drawing>
-              <wp:anchor distT="0" distB="0" distL="115200" distR="115200" simplePos="0" relativeHeight="251675648" behindDoc="0" locked="0" layoutInCell="1" allowOverlap="1">
+              <wp:anchor distT="0" distB="0" distL="115200" distR="115200" simplePos="0" relativeHeight="251675648" behindDoc="0" locked="0" layoutInCell="1" allowOverlap="1" wp14:anchorId="53DE08E2" wp14:editId="08079993">
                 <wp:simplePos x="0" y="0"/>
                 <wp:positionH relativeFrom="column">
                   <wp:posOffset>0</wp:posOffset>
@@ -1924,7 +2300,7 @@
         <mc:AlternateContent>
           <mc:Choice Requires="wpg">
             <w:drawing>
-              <wp:anchor distT="0" distB="0" distL="115200" distR="115200" simplePos="0" relativeHeight="251691008" behindDoc="0" locked="0" layoutInCell="1" allowOverlap="1">
+              <wp:anchor distT="0" distB="0" distL="115200" distR="115200" simplePos="0" relativeHeight="251691008" behindDoc="0" locked="0" layoutInCell="1" allowOverlap="1" wp14:anchorId="269B5D38" wp14:editId="3153E564">
                 <wp:simplePos x="0" y="0"/>
                 <wp:positionH relativeFrom="column">
                   <wp:posOffset>4493978</wp:posOffset>
@@ -2047,7 +2423,41 @@
           <w:sz w:val="24"/>
           <w:lang w:val="en-US"/>
         </w:rPr>
-        <w:t>For the processor it return 8 most significant bits of ball’s x and y coordinates and bits from 1 to 8 of velocities.</w:t>
+        <w:t xml:space="preserve">For the processor it </w:t>
+      </w:r>
+      <w:proofErr w:type="gramStart"/>
+      <w:r>
+        <w:rPr>
+          <w:rFonts w:ascii="Times New Roman" w:eastAsia="Times New Roman" w:hAnsi="Times New Roman" w:cs="Times New Roman"/>
+          <w:sz w:val="24"/>
+          <w:lang w:val="en-US"/>
+        </w:rPr>
+        <w:t>return</w:t>
+      </w:r>
+      <w:r>
+        <w:rPr>
+          <w:rFonts w:ascii="Times New Roman" w:eastAsia="Times New Roman" w:hAnsi="Times New Roman" w:cs="Times New Roman"/>
+          <w:sz w:val="24"/>
+          <w:lang w:val="en-US"/>
+        </w:rPr>
+        <w:t xml:space="preserve">s </w:t>
+      </w:r>
+      <w:r>
+        <w:rPr>
+          <w:rFonts w:ascii="Times New Roman" w:eastAsia="Times New Roman" w:hAnsi="Times New Roman" w:cs="Times New Roman"/>
+          <w:sz w:val="24"/>
+          <w:lang w:val="en-US"/>
+        </w:rPr>
+        <w:t xml:space="preserve"> 8</w:t>
+      </w:r>
+      <w:proofErr w:type="gramEnd"/>
+      <w:r>
+        <w:rPr>
+          <w:rFonts w:ascii="Times New Roman" w:eastAsia="Times New Roman" w:hAnsi="Times New Roman" w:cs="Times New Roman"/>
+          <w:sz w:val="24"/>
+          <w:lang w:val="en-US"/>
+        </w:rPr>
+        <w:t xml:space="preserve"> most significant bits of ball’s x and y coordinates and bits from 1 to 8 of velocities.</w:t>
       </w:r>
     </w:p>
     <w:p>
@@ -2116,7 +2526,29 @@
           <w:szCs w:val="24"/>
           <w:lang w:val="en-US" w:eastAsia="ru-RU"/>
         </w:rPr>
-        <w:t>Movement of the ball is iterative. Every tick the ball updates it’s coordinate and, if some conditions are true, velocity. The schemes take values stored in registers and given as inputs. They calculate the values for the next step. Then when clock goes low, the registers are updated.</w:t>
+        <w:t xml:space="preserve">Movement of the ball is iterative. Every tick the ball updates it’s </w:t>
+      </w:r>
+      <w:proofErr w:type="gramStart"/>
+      <w:r>
+        <w:rPr>
+          <w:rFonts w:ascii="Times New Roman" w:eastAsia="Times New Roman" w:hAnsi="Times New Roman" w:cs="Times New Roman"/>
+          <w:color w:val="000000"/>
+          <w:sz w:val="24"/>
+          <w:szCs w:val="24"/>
+          <w:lang w:val="en-US" w:eastAsia="ru-RU"/>
+        </w:rPr>
+        <w:t>coordinate</w:t>
+      </w:r>
+      <w:proofErr w:type="gramEnd"/>
+      <w:r>
+        <w:rPr>
+          <w:rFonts w:ascii="Times New Roman" w:eastAsia="Times New Roman" w:hAnsi="Times New Roman" w:cs="Times New Roman"/>
+          <w:color w:val="000000"/>
+          <w:sz w:val="24"/>
+          <w:szCs w:val="24"/>
+          <w:lang w:val="en-US" w:eastAsia="ru-RU"/>
+        </w:rPr>
+        <w:t xml:space="preserve"> and, if some conditions are true, velocity. The schemes take values stored in registers and given as inputs. They calculate the values for the next step. Then when clock goes low, the registers are updated.</w:t>
       </w:r>
     </w:p>
     <w:p>
@@ -2167,7 +2599,6 @@
         <w:spacing w:after="0" w:line="240" w:lineRule="auto"/>
         <w:rPr>
           <w:rFonts w:ascii="Times New Roman" w:eastAsia="Times New Roman" w:hAnsi="Times New Roman" w:cs="Times New Roman"/>
-          <w:color w:val="000000"/>
           <w:sz w:val="24"/>
           <w:szCs w:val="24"/>
           <w:lang w:val="en-US" w:eastAsia="ru-RU"/>
@@ -2188,7 +2619,6 @@
         <w:spacing w:after="0" w:line="240" w:lineRule="auto"/>
         <w:rPr>
           <w:rFonts w:ascii="Times New Roman" w:eastAsia="Times New Roman" w:hAnsi="Times New Roman" w:cs="Times New Roman"/>
-          <w:color w:val="000000"/>
           <w:sz w:val="24"/>
           <w:szCs w:val="24"/>
           <w:lang w:val="en-US" w:eastAsia="ru-RU"/>
@@ -2200,7 +2630,6 @@
         <w:spacing w:after="0" w:line="240" w:lineRule="auto"/>
         <w:rPr>
           <w:rFonts w:ascii="Times New Roman" w:eastAsia="Times New Roman" w:hAnsi="Times New Roman" w:cs="Times New Roman"/>
-          <w:color w:val="000000"/>
           <w:sz w:val="24"/>
           <w:szCs w:val="24"/>
           <w:lang w:val="en-US" w:eastAsia="ru-RU"/>
@@ -2209,13 +2638,124 @@
     </w:p>
     <w:p>
       <w:pPr>
+        <w:spacing w:after="0" w:line="240" w:lineRule="auto"/>
+        <w:rPr>
+          <w:rFonts w:ascii="Times New Roman" w:eastAsia="Times New Roman" w:hAnsi="Times New Roman" w:cs="Times New Roman"/>
+          <w:sz w:val="24"/>
+          <w:szCs w:val="24"/>
+          <w:lang w:eastAsia="ru-RU"/>
+        </w:rPr>
+      </w:pPr>
+    </w:p>
+    <w:p>
+      <w:pPr>
+        <w:spacing w:after="0" w:line="240" w:lineRule="auto"/>
+        <w:rPr>
+          <w:rFonts w:ascii="Times New Roman" w:eastAsia="Times New Roman" w:hAnsi="Times New Roman" w:cs="Times New Roman"/>
+          <w:sz w:val="24"/>
+          <w:szCs w:val="24"/>
+          <w:lang w:val="en-US" w:eastAsia="ru-RU"/>
+        </w:rPr>
+      </w:pPr>
+    </w:p>
+    <w:p>
+      <w:pPr>
+        <w:spacing w:after="0" w:line="240" w:lineRule="auto"/>
+        <w:rPr>
+          <w:rFonts w:ascii="Times New Roman" w:eastAsia="Times New Roman" w:hAnsi="Times New Roman" w:cs="Times New Roman"/>
+          <w:sz w:val="24"/>
+          <w:szCs w:val="24"/>
+          <w:lang w:eastAsia="ru-RU"/>
+        </w:rPr>
+      </w:pPr>
+    </w:p>
+    <w:p>
+      <w:pPr>
+        <w:spacing w:after="0" w:line="240" w:lineRule="auto"/>
+        <w:rPr>
+          <w:rFonts w:ascii="Times New Roman" w:eastAsia="Times New Roman" w:hAnsi="Times New Roman" w:cs="Times New Roman"/>
+          <w:sz w:val="24"/>
+          <w:szCs w:val="24"/>
+          <w:lang w:eastAsia="ru-RU"/>
+        </w:rPr>
+      </w:pPr>
+    </w:p>
+    <w:p>
+      <w:pPr>
+        <w:spacing w:after="0" w:line="240" w:lineRule="auto"/>
+        <w:rPr>
+          <w:rFonts w:ascii="Times New Roman" w:eastAsia="Times New Roman" w:hAnsi="Times New Roman" w:cs="Times New Roman"/>
+          <w:sz w:val="24"/>
+          <w:szCs w:val="24"/>
+          <w:lang w:val="en-US" w:eastAsia="ru-RU"/>
+        </w:rPr>
+      </w:pPr>
+      <w:r>
+        <w:rPr>
+          <w:rFonts w:ascii="Times New Roman" w:eastAsia="Times New Roman" w:hAnsi="Times New Roman" w:cs="Times New Roman"/>
+          <w:sz w:val="24"/>
+          <w:szCs w:val="24"/>
+          <w:lang w:val="en-US" w:eastAsia="ru-RU"/>
+        </w:rPr>
+        <w:t xml:space="preserve"> </w:t>
+      </w:r>
+    </w:p>
+    <w:p>
+      <w:pPr>
+        <w:spacing w:after="0" w:line="240" w:lineRule="auto"/>
+        <w:rPr>
+          <w:rFonts w:ascii="Times New Roman" w:eastAsia="Times New Roman" w:hAnsi="Times New Roman" w:cs="Times New Roman"/>
+          <w:sz w:val="24"/>
+          <w:szCs w:val="24"/>
+          <w:lang w:val="en-US" w:eastAsia="ru-RU"/>
+        </w:rPr>
+      </w:pPr>
+    </w:p>
+    <w:p>
+      <w:pPr>
+        <w:spacing w:after="0" w:line="240" w:lineRule="auto"/>
+        <w:rPr>
+          <w:rFonts w:ascii="Times New Roman" w:eastAsia="Times New Roman" w:hAnsi="Times New Roman" w:cs="Times New Roman"/>
+          <w:color w:val="000000"/>
+          <w:sz w:val="24"/>
+          <w:szCs w:val="24"/>
+          <w:lang w:val="en-US" w:eastAsia="ru-RU"/>
+        </w:rPr>
+      </w:pPr>
+    </w:p>
+    <w:p>
+      <w:pPr>
+        <w:spacing w:after="0" w:line="240" w:lineRule="auto"/>
+        <w:rPr>
+          <w:rFonts w:ascii="Times New Roman" w:eastAsia="Times New Roman" w:hAnsi="Times New Roman" w:cs="Times New Roman"/>
+          <w:color w:val="000000"/>
+          <w:sz w:val="24"/>
+          <w:szCs w:val="24"/>
+          <w:lang w:val="en-US" w:eastAsia="ru-RU"/>
+        </w:rPr>
+      </w:pPr>
+    </w:p>
+    <w:p>
+      <w:pPr>
+        <w:spacing w:after="0" w:line="240" w:lineRule="auto"/>
+        <w:rPr>
+          <w:rFonts w:ascii="Times New Roman" w:eastAsia="Times New Roman" w:hAnsi="Times New Roman" w:cs="Times New Roman"/>
+          <w:color w:val="000000"/>
+          <w:sz w:val="24"/>
+          <w:szCs w:val="24"/>
+          <w:lang w:val="en-US" w:eastAsia="ru-RU"/>
+        </w:rPr>
+      </w:pPr>
+    </w:p>
+    <w:p>
+      <w:pPr>
         <w:pStyle w:val="1"/>
         <w:jc w:val="center"/>
         <w:rPr>
           <w:lang w:val="en-US" w:eastAsia="ru-RU"/>
         </w:rPr>
       </w:pPr>
-      <w:bookmarkStart w:id="4" w:name="_Toc103599576"/>
+      <w:bookmarkStart w:id="3" w:name="_Toc103599576"/>
       <w:r>
         <w:rPr>
           <w:lang w:val="en-US" w:eastAsia="ru-RU"/>
@@ -2223,7 +2763,7 @@
         <w:lastRenderedPageBreak/>
         <w:t>Bouncing the ball of the bat</w:t>
       </w:r>
-      <w:bookmarkEnd w:id="4"/>
+      <w:bookmarkEnd w:id="3"/>
     </w:p>
     <w:p>
       <w:pPr>
@@ -2241,7 +2781,7 @@
         <mc:AlternateContent>
           <mc:Choice Requires="wpg">
             <w:drawing>
-              <wp:anchor distT="0" distB="0" distL="115200" distR="115200" simplePos="0" relativeHeight="251697152" behindDoc="0" locked="0" layoutInCell="1" allowOverlap="1">
+              <wp:anchor distT="0" distB="0" distL="115200" distR="115200" simplePos="0" relativeHeight="251697152" behindDoc="0" locked="0" layoutInCell="1" allowOverlap="1" wp14:anchorId="7A940212" wp14:editId="1B205717">
                 <wp:simplePos x="0" y="0"/>
                 <wp:positionH relativeFrom="column">
                   <wp:posOffset>4797765</wp:posOffset>
@@ -2351,7 +2891,7 @@
           <w:szCs w:val="24"/>
           <w:lang w:val="en-US"/>
         </w:rPr>
-        <w:t>and the centres of their circles are closer to the middle of the field. We need this information for calculating angles of reflection. But first, we need to find the moment when the ball collides a bat. For that purpose, we assume that</w:t>
+        <w:t xml:space="preserve">and the centres of their circles are closer to the middle of the field. We need this information for calculating angles of reflection. But first, we need to find the moment when the ball collides </w:t>
       </w:r>
       <w:r>
         <w:rPr>
@@ -2360,6 +2900,24 @@
           <w:szCs w:val="24"/>
           <w:lang w:val="en-US"/>
         </w:rPr>
+        <w:t xml:space="preserve">with </w:t>
+      </w:r>
+      <w:r>
+        <w:rPr>
+          <w:rFonts w:ascii="Times New Roman" w:eastAsia="Times New Roman" w:hAnsi="Times New Roman" w:cs="Times New Roman"/>
+          <w:sz w:val="24"/>
+          <w:szCs w:val="24"/>
+          <w:lang w:val="en-US"/>
+        </w:rPr>
+        <w:t>a bat. For that purpose, we assume that</w:t>
+      </w:r>
+      <w:r>
+        <w:rPr>
+          <w:rFonts w:ascii="Times New Roman" w:eastAsia="Times New Roman" w:hAnsi="Times New Roman" w:cs="Times New Roman"/>
+          <w:sz w:val="24"/>
+          <w:szCs w:val="24"/>
+          <w:lang w:val="en-US"/>
+        </w:rPr>
         <w:t xml:space="preserve"> </w:t>
       </w:r>
       <w:r>
@@ -2405,7 +2963,27 @@
           <w:szCs w:val="24"/>
           <w:lang w:val="en-US"/>
         </w:rPr>
-        <w:t>to 31 out of 256, but  the segment’s coordinate is x=30. The right ball’s x is 226 while it’s rectangle is from 224 to 231.</w:t>
+        <w:t xml:space="preserve">to 31 out of 256, but the segment’s coordinate is x=30. The right ball’s x is 226 while </w:t>
+      </w:r>
+      <w:proofErr w:type="gramStart"/>
+      <w:r>
+        <w:rPr>
+          <w:rFonts w:ascii="Times New Roman" w:eastAsia="Times New Roman" w:hAnsi="Times New Roman" w:cs="Times New Roman"/>
+          <w:sz w:val="24"/>
+          <w:szCs w:val="24"/>
+          <w:lang w:val="en-US"/>
+        </w:rPr>
+        <w:t>it’s</w:t>
+      </w:r>
+      <w:proofErr w:type="gramEnd"/>
+      <w:r>
+        <w:rPr>
+          <w:rFonts w:ascii="Times New Roman" w:eastAsia="Times New Roman" w:hAnsi="Times New Roman" w:cs="Times New Roman"/>
+          <w:sz w:val="24"/>
+          <w:szCs w:val="24"/>
+          <w:lang w:val="en-US"/>
+        </w:rPr>
+        <w:t xml:space="preserve"> rectangle is from 224 to 231.</w:t>
       </w:r>
     </w:p>
     <w:p>
@@ -2585,7 +3163,7 @@
         <mc:AlternateContent>
           <mc:Choice Requires="wpg">
             <w:drawing>
-              <wp:anchor distT="0" distB="0" distL="115200" distR="115200" simplePos="0" relativeHeight="251700224" behindDoc="0" locked="0" layoutInCell="1" allowOverlap="1">
+              <wp:anchor distT="0" distB="0" distL="115200" distR="115200" simplePos="0" relativeHeight="251700224" behindDoc="0" locked="0" layoutInCell="1" allowOverlap="1" wp14:anchorId="42B9CC38" wp14:editId="6CDC6964">
                 <wp:simplePos x="0" y="0"/>
                 <wp:positionH relativeFrom="column">
                   <wp:posOffset>3107302</wp:posOffset>
@@ -3737,7 +4315,27 @@
           <w:szCs w:val="24"/>
           <w:lang w:val="en-US"/>
         </w:rPr>
-        <w:t xml:space="preserve"> are calculated for every possible points, </w:t>
+        <w:t xml:space="preserve"> are calculated for every possible </w:t>
+      </w:r>
+      <w:proofErr w:type="gramStart"/>
+      <w:r>
+        <w:rPr>
+          <w:rFonts w:ascii="Times New Roman" w:eastAsia="Times New Roman" w:hAnsi="Times New Roman" w:cs="Times New Roman"/>
+          <w:sz w:val="24"/>
+          <w:szCs w:val="24"/>
+          <w:lang w:val="en-US"/>
+        </w:rPr>
+        <w:t>points</w:t>
+      </w:r>
+      <w:proofErr w:type="gramEnd"/>
+      <w:r>
+        <w:rPr>
+          <w:rFonts w:ascii="Times New Roman" w:eastAsia="Times New Roman" w:hAnsi="Times New Roman" w:cs="Times New Roman"/>
+          <w:sz w:val="24"/>
+          <w:szCs w:val="24"/>
+          <w:lang w:val="en-US"/>
+        </w:rPr>
+        <w:t xml:space="preserve">, </w:t>
       </w:r>
       <m:oMath>
         <m:r>
@@ -3803,7 +4401,7 @@
         <mc:AlternateContent>
           <mc:Choice Requires="wpg">
             <w:drawing>
-              <wp:anchor distT="0" distB="0" distL="115200" distR="115200" simplePos="0" relativeHeight="251708416" behindDoc="0" locked="0" layoutInCell="1" allowOverlap="1">
+              <wp:anchor distT="0" distB="0" distL="115200" distR="115200" simplePos="0" relativeHeight="251708416" behindDoc="0" locked="0" layoutInCell="1" allowOverlap="1" wp14:anchorId="5EC4147E" wp14:editId="235306A8">
                 <wp:simplePos x="0" y="0"/>
                 <wp:positionH relativeFrom="column">
                   <wp:posOffset>3799741</wp:posOffset>
@@ -3923,7 +4521,27 @@
           <w:szCs w:val="24"/>
           <w:lang w:val="en-US"/>
         </w:rPr>
-        <w:t xml:space="preserve"> is the distance between some point on the chord and it’s centre. </w:t>
+        <w:t xml:space="preserve"> is the distance between some point on the chord and it’s </w:t>
+      </w:r>
+      <w:proofErr w:type="gramStart"/>
+      <w:r>
+        <w:rPr>
+          <w:rFonts w:ascii="Times New Roman" w:eastAsia="Times New Roman" w:hAnsi="Times New Roman" w:cs="Times New Roman"/>
+          <w:sz w:val="24"/>
+          <w:szCs w:val="24"/>
+          <w:lang w:val="en-US"/>
+        </w:rPr>
+        <w:t>centre.</w:t>
+      </w:r>
+      <w:proofErr w:type="gramEnd"/>
+      <w:r>
+        <w:rPr>
+          <w:rFonts w:ascii="Times New Roman" w:eastAsia="Times New Roman" w:hAnsi="Times New Roman" w:cs="Times New Roman"/>
+          <w:sz w:val="24"/>
+          <w:szCs w:val="24"/>
+          <w:lang w:val="en-US"/>
+        </w:rPr>
+        <w:t xml:space="preserve"> </w:t>
       </w:r>
       <m:oMath>
         <m:r>
@@ -4332,7 +4950,7 @@
         <mc:AlternateContent>
           <mc:Choice Requires="wpg">
             <w:drawing>
-              <wp:inline distT="0" distB="0" distL="0" distR="0">
+              <wp:inline distT="0" distB="0" distL="0" distR="0" wp14:anchorId="43332F8D" wp14:editId="1DB409DE">
                 <wp:extent cx="5940425" cy="1767983"/>
                 <wp:effectExtent l="0" t="0" r="0" b="0"/>
                 <wp:docPr id="11" name="Рисунок 11"/>
@@ -4458,14 +5076,14 @@
           <w:lang w:val="en-US" w:eastAsia="ru-RU"/>
         </w:rPr>
       </w:pPr>
-      <w:bookmarkStart w:id="5" w:name="_Toc103599577"/>
+      <w:bookmarkStart w:id="4" w:name="_Toc103599577"/>
       <w:r>
         <w:rPr>
           <w:lang w:val="en-US" w:eastAsia="ru-RU"/>
         </w:rPr>
         <w:t>Calculating position for right bat</w:t>
       </w:r>
-      <w:bookmarkEnd w:id="5"/>
+      <w:bookmarkEnd w:id="4"/>
     </w:p>
     <w:p>
       <w:pPr>
@@ -4499,7 +5117,7 @@
           <w:szCs w:val="24"/>
           <w:lang w:val="en-US" w:eastAsia="ru-RU"/>
         </w:rPr>
-        <w:t xml:space="preserve">Below is the algorithm for the CdM-8 written in pseudo code. When the speed of the ball is positive, which means that the ball is moving right, the main calculation begins. The summary is that we first calculate the distance between the right racquet and the ball, which is 224 -xball. We add 3 to that because if vy is big the ball travels too much. Then we divide the number we got by vx, getting time the ball needs to reach the right racquet column. After that we multiply it by vy to get the distance the ball will travel along the Y axis. If vy is negative we make it positive. </w:t>
+        <w:t xml:space="preserve">Below is the algorithm for the CdM-8 written in pseudo code. When the speed of the ball is positive, which means that the ball is moving right, the main calculation begins. The summary is that we first calculate the distance between the right </w:t>
       </w:r>
       <w:r>
         <w:rPr>
@@ -4509,8 +5127,68 @@
           <w:szCs w:val="24"/>
           <w:lang w:val="en-US" w:eastAsia="ru-RU"/>
         </w:rPr>
+        <w:t>bat</w:t>
+      </w:r>
+      <w:r>
+        <w:rPr>
+          <w:rFonts w:ascii="Times New Roman" w:eastAsia="Times New Roman" w:hAnsi="Times New Roman" w:cs="Times New Roman"/>
+          <w:color w:val="000000"/>
+          <w:sz w:val="24"/>
+          <w:szCs w:val="24"/>
+          <w:lang w:val="en-US" w:eastAsia="ru-RU"/>
+        </w:rPr>
+        <w:t xml:space="preserve"> and the ball, which is 224 -xball. We add 3 to that because if vy is big the ball travels too much. Then we divide the number we got by vx, getting time the ball needs to reach the right </w:t>
+      </w:r>
+      <w:r>
+        <w:rPr>
+          <w:rFonts w:ascii="Times New Roman" w:eastAsia="Times New Roman" w:hAnsi="Times New Roman" w:cs="Times New Roman"/>
+          <w:color w:val="000000"/>
+          <w:sz w:val="24"/>
+          <w:szCs w:val="24"/>
+          <w:lang w:val="en-US" w:eastAsia="ru-RU"/>
+        </w:rPr>
+        <w:t>bat</w:t>
+      </w:r>
+      <w:r>
+        <w:rPr>
+          <w:rFonts w:ascii="Times New Roman" w:eastAsia="Times New Roman" w:hAnsi="Times New Roman" w:cs="Times New Roman"/>
+          <w:color w:val="000000"/>
+          <w:sz w:val="24"/>
+          <w:szCs w:val="24"/>
+          <w:lang w:val="en-US" w:eastAsia="ru-RU"/>
+        </w:rPr>
+        <w:t xml:space="preserve"> column. After that we multiply it by vy to get the distance the ball will travel along the Y axis. If vy is negative we make it positive. While </w:t>
+      </w:r>
+      <w:r>
+        <w:rPr>
+          <w:rFonts w:ascii="Times New Roman" w:eastAsia="Times New Roman" w:hAnsi="Times New Roman" w:cs="Times New Roman"/>
+          <w:color w:val="000000"/>
+          <w:sz w:val="24"/>
+          <w:szCs w:val="24"/>
+          <w:lang w:val="en-US" w:eastAsia="ru-RU"/>
+        </w:rPr>
         <w:lastRenderedPageBreak/>
-        <w:t xml:space="preserve">While multiplying it, we count carry bits, which indicate that the ball has bounced off the horizontal wall. If vy was negative we negate the y coordinate of the ball before adding it to our number. If count of carry bits is odd, we negate the result. Otherwise it remains the same. This is the optimal coordinate of the racquet. </w:t>
+        <w:t xml:space="preserve">multiplying it, we count carry bits, which indicate that the ball has bounced off the horizontal wall. If vy was negative we negate the y coordinate of the ball before adding it to our number. If count of carry bits is odd, we negate the result. Otherwise it remains the same. This is the optimal coordinate of the </w:t>
+      </w:r>
+      <w:r>
+        <w:rPr>
+          <w:rFonts w:ascii="Times New Roman" w:eastAsia="Times New Roman" w:hAnsi="Times New Roman" w:cs="Times New Roman"/>
+          <w:color w:val="000000"/>
+          <w:sz w:val="24"/>
+          <w:szCs w:val="24"/>
+          <w:lang w:val="en-US" w:eastAsia="ru-RU"/>
+        </w:rPr>
+        <w:t>bat</w:t>
+      </w:r>
+      <w:r>
+        <w:rPr>
+          <w:rFonts w:ascii="Times New Roman" w:eastAsia="Times New Roman" w:hAnsi="Times New Roman" w:cs="Times New Roman"/>
+          <w:color w:val="000000"/>
+          <w:sz w:val="24"/>
+          <w:szCs w:val="24"/>
+          <w:lang w:val="en-US" w:eastAsia="ru-RU"/>
+        </w:rPr>
+        <w:t xml:space="preserve">. </w:t>
       </w:r>
     </w:p>
     <w:p>
@@ -4532,7 +5210,19 @@
           <w:szCs w:val="24"/>
           <w:lang w:val="en-US" w:eastAsia="ru-RU"/>
         </w:rPr>
-        <w:t>Y0 is the Y coordinate of the bat initially. As there was one reflection on the drawing, the result will be 512 – S – y0 instead of  S+y0.</w:t>
+        <w:t xml:space="preserve">Y0 is the Y coordinate of the bat initially. As there was one reflection on the drawing, the result will be 512 – S – y0 instead of </w:t>
+      </w:r>
+      <w:bookmarkStart w:id="5" w:name="_GoBack"/>
+      <w:bookmarkEnd w:id="5"/>
+      <w:r>
+        <w:rPr>
+          <w:rFonts w:ascii="Times New Roman" w:eastAsia="Times New Roman" w:hAnsi="Times New Roman" w:cs="Times New Roman"/>
+          <w:color w:val="000000"/>
+          <w:sz w:val="24"/>
+          <w:szCs w:val="24"/>
+          <w:lang w:val="en-US" w:eastAsia="ru-RU"/>
+        </w:rPr>
+        <w:t>S+y0.</w:t>
       </w:r>
     </w:p>
     <w:p>
@@ -4554,7 +5244,7 @@
         <mc:AlternateContent>
           <mc:Choice Requires="wpg">
             <w:drawing>
-              <wp:inline distT="0" distB="0" distL="0" distR="0">
+              <wp:inline distT="0" distB="0" distL="0" distR="0" wp14:anchorId="1EEB54BB" wp14:editId="451E3D8F">
                 <wp:extent cx="5940425" cy="3067685"/>
                 <wp:effectExtent l="0" t="0" r="3175" b="0"/>
                 <wp:docPr id="12" name="Рисунок 2"/>
@@ -4627,6 +5317,7 @@
           <w:lang w:val="en-US" w:eastAsia="ru-RU"/>
         </w:rPr>
       </w:pPr>
+      <w:proofErr w:type="gramStart"/>
       <w:r>
         <w:rPr>
           <w:rFonts w:ascii="Times New Roman" w:eastAsia="Times New Roman" w:hAnsi="Times New Roman" w:cs="Times New Roman"/>
@@ -4635,7 +5326,62 @@
           <w:szCs w:val="24"/>
           <w:lang w:val="en-US" w:eastAsia="ru-RU"/>
         </w:rPr>
-        <w:t xml:space="preserve">D  = (S + y0) % 256 is the distance between the corner and the Y coordinate that we calculate. If the number of lines 256*n (n = 1,2,3…) we cross is odd, the said corner is at the top of the screen, otherwise it is at the bottom. If the corner is top we subtract D from 256. If the corner is bottom we just take D as a result. The number of carry bits equals the number of lines 256*n. </w:t>
+        <w:t>D  =</w:t>
+      </w:r>
+      <w:proofErr w:type="gramEnd"/>
+      <w:r>
+        <w:rPr>
+          <w:rFonts w:ascii="Times New Roman" w:eastAsia="Times New Roman" w:hAnsi="Times New Roman" w:cs="Times New Roman"/>
+          <w:color w:val="000000"/>
+          <w:sz w:val="24"/>
+          <w:szCs w:val="24"/>
+          <w:lang w:val="en-US" w:eastAsia="ru-RU"/>
+        </w:rPr>
+        <w:t xml:space="preserve"> (S + y0) % 256 is the distance between the corner and the Y coordinate that we calculate. If the number of lines 256*n (n = 1,2,3…) we cross is odd, the said corner is at the top of the screen, otherwise it is at the bottom. If the corner is </w:t>
+      </w:r>
+      <w:proofErr w:type="gramStart"/>
+      <w:r>
+        <w:rPr>
+          <w:rFonts w:ascii="Times New Roman" w:eastAsia="Times New Roman" w:hAnsi="Times New Roman" w:cs="Times New Roman"/>
+          <w:color w:val="000000"/>
+          <w:sz w:val="24"/>
+          <w:szCs w:val="24"/>
+          <w:lang w:val="en-US" w:eastAsia="ru-RU"/>
+        </w:rPr>
+        <w:t>top</w:t>
+      </w:r>
+      <w:proofErr w:type="gramEnd"/>
+      <w:r>
+        <w:rPr>
+          <w:rFonts w:ascii="Times New Roman" w:eastAsia="Times New Roman" w:hAnsi="Times New Roman" w:cs="Times New Roman"/>
+          <w:color w:val="000000"/>
+          <w:sz w:val="24"/>
+          <w:szCs w:val="24"/>
+          <w:lang w:val="en-US" w:eastAsia="ru-RU"/>
+        </w:rPr>
+        <w:t xml:space="preserve"> we subtract D from 256. If the corner is </w:t>
+      </w:r>
+      <w:proofErr w:type="gramStart"/>
+      <w:r>
+        <w:rPr>
+          <w:rFonts w:ascii="Times New Roman" w:eastAsia="Times New Roman" w:hAnsi="Times New Roman" w:cs="Times New Roman"/>
+          <w:color w:val="000000"/>
+          <w:sz w:val="24"/>
+          <w:szCs w:val="24"/>
+          <w:lang w:val="en-US" w:eastAsia="ru-RU"/>
+        </w:rPr>
+        <w:t>bottom</w:t>
+      </w:r>
+      <w:proofErr w:type="gramEnd"/>
+      <w:r>
+        <w:rPr>
+          <w:rFonts w:ascii="Times New Roman" w:eastAsia="Times New Roman" w:hAnsi="Times New Roman" w:cs="Times New Roman"/>
+          <w:color w:val="000000"/>
+          <w:sz w:val="24"/>
+          <w:szCs w:val="24"/>
+          <w:lang w:val="en-US" w:eastAsia="ru-RU"/>
+        </w:rPr>
+        <w:t xml:space="preserve"> we just take D as a result. The number of carry bits equals the number of lines 256*n. </w:t>
       </w:r>
     </w:p>
     <w:p>
@@ -4665,7 +5411,7 @@
           <w:lang w:eastAsia="ru-RU"/>
         </w:rPr>
         <w:drawing>
-          <wp:inline distT="0" distB="0" distL="0" distR="0" wp14:anchorId="4B2398F4" wp14:editId="2FAF9B96">
+          <wp:inline distT="0" distB="0" distL="0" distR="0" wp14:anchorId="342C768F" wp14:editId="28CD1D19">
             <wp:extent cx="4183380" cy="4303225"/>
             <wp:effectExtent l="0" t="0" r="7620" b="2540"/>
             <wp:docPr id="13" name="Рисунок 4"/>
@@ -5177,6 +5923,7 @@
           <w:lang w:val="en-US"/>
         </w:rPr>
       </w:pPr>
+      <w:proofErr w:type="gramStart"/>
       <w:r>
         <w:rPr>
           <w:rFonts w:ascii="Courier New" w:eastAsia="Courier New" w:hAnsi="Courier New" w:cs="Courier New"/>
@@ -5185,7 +5932,18 @@
           <w:szCs w:val="24"/>
           <w:lang w:val="en-US" w:eastAsia="ru-RU"/>
         </w:rPr>
-        <w:t>COORD := these 8 bits</w:t>
+        <w:t>COORD :</w:t>
+      </w:r>
+      <w:proofErr w:type="gramEnd"/>
+      <w:r>
+        <w:rPr>
+          <w:rFonts w:ascii="Courier New" w:eastAsia="Courier New" w:hAnsi="Courier New" w:cs="Courier New"/>
+          <w:color w:val="385623" w:themeColor="accent6" w:themeShade="80"/>
+          <w:sz w:val="24"/>
+          <w:szCs w:val="24"/>
+          <w:lang w:val="en-US" w:eastAsia="ru-RU"/>
+        </w:rPr>
+        <w:t>= these 8 bits</w:t>
       </w:r>
     </w:p>
     <w:p>
@@ -5216,6 +5974,7 @@
           <w:lang w:val="en-US"/>
         </w:rPr>
       </w:pPr>
+      <w:proofErr w:type="gramStart"/>
       <w:r>
         <w:rPr>
           <w:rFonts w:ascii="Courier New" w:eastAsia="Courier New" w:hAnsi="Courier New" w:cs="Courier New"/>
@@ -5223,7 +5982,17 @@
           <w:szCs w:val="24"/>
           <w:lang w:val="en-US"/>
         </w:rPr>
-        <w:t>REFL := these 8 bits</w:t>
+        <w:t>REFL :</w:t>
+      </w:r>
+      <w:proofErr w:type="gramEnd"/>
+      <w:r>
+        <w:rPr>
+          <w:rFonts w:ascii="Courier New" w:eastAsia="Courier New" w:hAnsi="Courier New" w:cs="Courier New"/>
+          <w:sz w:val="24"/>
+          <w:szCs w:val="24"/>
+          <w:lang w:val="en-US"/>
+        </w:rPr>
+        <w:t>= these 8 bits</w:t>
       </w:r>
     </w:p>
     <w:p>
@@ -5405,6 +6174,7 @@
           <w:lang w:val="en-US"/>
         </w:rPr>
       </w:pPr>
+      <w:proofErr w:type="gramStart"/>
       <w:r>
         <w:rPr>
           <w:rFonts w:ascii="Courier New" w:eastAsia="Courier New" w:hAnsi="Courier New" w:cs="Courier New"/>
@@ -5412,7 +6182,17 @@
           <w:szCs w:val="24"/>
           <w:lang w:val="en-US" w:eastAsia="ru-RU"/>
         </w:rPr>
-        <w:t>COORDS  is the distance from the floor</w:t>
+        <w:t>COORDS  is</w:t>
+      </w:r>
+      <w:proofErr w:type="gramEnd"/>
+      <w:r>
+        <w:rPr>
+          <w:rFonts w:ascii="Courier New" w:eastAsia="Courier New" w:hAnsi="Courier New" w:cs="Courier New"/>
+          <w:sz w:val="24"/>
+          <w:szCs w:val="24"/>
+          <w:lang w:val="en-US" w:eastAsia="ru-RU"/>
+        </w:rPr>
+        <w:t xml:space="preserve"> the distance from the floor</w:t>
       </w:r>
     </w:p>
     <w:p>
@@ -5499,6 +6279,7 @@
           <w:lang w:val="en-US"/>
         </w:rPr>
       </w:pPr>
+      <w:proofErr w:type="gramStart"/>
       <w:r>
         <w:rPr>
           <w:rFonts w:ascii="Courier New" w:eastAsia="Courier New" w:hAnsi="Courier New" w:cs="Courier New"/>
@@ -5506,7 +6287,17 @@
           <w:szCs w:val="24"/>
           <w:lang w:val="en-US" w:eastAsia="ru-RU"/>
         </w:rPr>
-        <w:t>COORDS  is the distance from the ceiling</w:t>
+        <w:t>COORDS  is</w:t>
+      </w:r>
+      <w:proofErr w:type="gramEnd"/>
+      <w:r>
+        <w:rPr>
+          <w:rFonts w:ascii="Courier New" w:eastAsia="Courier New" w:hAnsi="Courier New" w:cs="Courier New"/>
+          <w:sz w:val="24"/>
+          <w:szCs w:val="24"/>
+          <w:lang w:val="en-US" w:eastAsia="ru-RU"/>
+        </w:rPr>
+        <w:t xml:space="preserve"> the distance from the ceiling</w:t>
       </w:r>
     </w:p>
     <w:p>
@@ -5543,7 +6334,26 @@
           <w:lang w:val="en-US" w:eastAsia="ru-RU"/>
         </w:rPr>
         <w:tab/>
-        <w:t>COORD := 256 – COORD</w:t>
+      </w:r>
+      <w:proofErr w:type="gramStart"/>
+      <w:r>
+        <w:rPr>
+          <w:rFonts w:ascii="Courier New" w:eastAsia="Courier New" w:hAnsi="Courier New" w:cs="Courier New"/>
+          <w:sz w:val="24"/>
+          <w:szCs w:val="24"/>
+          <w:lang w:val="en-US" w:eastAsia="ru-RU"/>
+        </w:rPr>
+        <w:t>COORD :</w:t>
+      </w:r>
+      <w:proofErr w:type="gramEnd"/>
+      <w:r>
+        <w:rPr>
+          <w:rFonts w:ascii="Courier New" w:eastAsia="Courier New" w:hAnsi="Courier New" w:cs="Courier New"/>
+          <w:sz w:val="24"/>
+          <w:szCs w:val="24"/>
+          <w:lang w:val="en-US" w:eastAsia="ru-RU"/>
+        </w:rPr>
+        <w:t>= 256 – COORD</w:t>
       </w:r>
     </w:p>
     <w:p>
@@ -5601,7 +6411,7 @@
 </file>
 
 <file path=word/endnotes.xml><?xml version="1.0" encoding="utf-8"?>
-<w:endnotes xmlns:wpc="http://schemas.microsoft.com/office/word/2010/wordprocessingCanvas" xmlns:cx="http://schemas.microsoft.com/office/drawing/2014/chartex" xmlns:cx1="http://schemas.microsoft.com/office/drawing/2015/9/8/chartex" xmlns:mc="http://schemas.openxmlformats.org/markup-compatibility/2006" xmlns:o="urn:schemas-microsoft-com:office:office" xmlns:r="http://schemas.openxmlformats.org/officeDocument/2006/relationships" xmlns:m="http://schemas.openxmlformats.org/officeDocument/2006/math" xmlns:v="urn:schemas-microsoft-com:vml" xmlns:wp14="http://schemas.microsoft.com/office/word/2010/wordprocessingDrawing" xmlns:wp="http://schemas.openxmlformats.org/drawingml/2006/wordprocessingDrawing" xmlns:w10="urn:schemas-microsoft-com:office:word" xmlns:w="http://schemas.openxmlformats.org/wordprocessingml/2006/main" xmlns:w14="http://schemas.microsoft.com/office/word/2010/wordml" xmlns:w15="http://schemas.microsoft.com/office/word/2012/wordml" xmlns:w16se="http://schemas.microsoft.com/office/word/2015/wordml/symex" xmlns:wpg="http://schemas.microsoft.com/office/word/2010/wordprocessingGroup" xmlns:wpi="http://schemas.microsoft.com/office/word/2010/wordprocessingInk" xmlns:wne="http://schemas.microsoft.com/office/word/2006/wordml" xmlns:wps="http://schemas.microsoft.com/office/word/2010/wordprocessingShape" mc:Ignorable="w14 w15 w16se wp14">
+<w:endnotes xmlns:wpc="http://schemas.microsoft.com/office/word/2010/wordprocessingCanvas" xmlns:cx="http://schemas.microsoft.com/office/drawing/2014/chartex" xmlns:cx1="http://schemas.microsoft.com/office/drawing/2015/9/8/chartex" xmlns:cx2="http://schemas.microsoft.com/office/drawing/2015/10/21/chartex" xmlns:cx3="http://schemas.microsoft.com/office/drawing/2016/5/9/chartex" xmlns:cx4="http://schemas.microsoft.com/office/drawing/2016/5/10/chartex" xmlns:cx5="http://schemas.microsoft.com/office/drawing/2016/5/11/chartex" xmlns:cx6="http://schemas.microsoft.com/office/drawing/2016/5/12/chartex" xmlns:cx7="http://schemas.microsoft.com/office/drawing/2016/5/13/chartex" xmlns:cx8="http://schemas.microsoft.com/office/drawing/2016/5/14/chartex" xmlns:mc="http://schemas.openxmlformats.org/markup-compatibility/2006" xmlns:aink="http://schemas.microsoft.com/office/drawing/2016/ink" xmlns:am3d="http://schemas.microsoft.com/office/drawing/2017/model3d" xmlns:o="urn:schemas-microsoft-com:office:office" xmlns:r="http://schemas.openxmlformats.org/officeDocument/2006/relationships" xmlns:m="http://schemas.openxmlformats.org/officeDocument/2006/math" xmlns:v="urn:schemas-microsoft-com:vml" xmlns:wp14="http://schemas.microsoft.com/office/word/2010/wordprocessingDrawing" xmlns:wp="http://schemas.openxmlformats.org/drawingml/2006/wordprocessingDrawing" xmlns:w10="urn:schemas-microsoft-com:office:word" xmlns:w="http://schemas.openxmlformats.org/wordprocessingml/2006/main" xmlns:w14="http://schemas.microsoft.com/office/word/2010/wordml" xmlns:w15="http://schemas.microsoft.com/office/word/2012/wordml" xmlns:w16cex="http://schemas.microsoft.com/office/word/2018/wordml/cex" xmlns:w16cid="http://schemas.microsoft.com/office/word/2016/wordml/cid" xmlns:w16="http://schemas.microsoft.com/office/word/2018/wordml" xmlns:w16se="http://schemas.microsoft.com/office/word/2015/wordml/symex" xmlns:wpg="http://schemas.microsoft.com/office/word/2010/wordprocessingGroup" xmlns:wpi="http://schemas.microsoft.com/office/word/2010/wordprocessingInk" xmlns:wne="http://schemas.microsoft.com/office/word/2006/wordml" xmlns:wps="http://schemas.microsoft.com/office/word/2010/wordprocessingShape" mc:Ignorable="w14 w15 w16se w16cid w16 w16cex wp14">
   <w:endnote w:type="separator" w:id="-1">
     <w:p>
       <w:pPr>
@@ -5626,7 +6436,7 @@
 </file>
 
 <file path=word/footnotes.xml><?xml version="1.0" encoding="utf-8"?>
-<w:footnotes xmlns:wpc="http://schemas.microsoft.com/office/word/2010/wordprocessingCanvas" xmlns:cx="http://schemas.microsoft.com/office/drawing/2014/chartex" xmlns:cx1="http://schemas.microsoft.com/office/drawing/2015/9/8/chartex" xmlns:mc="http://schemas.openxmlformats.org/markup-compatibility/2006" xmlns:o="urn:schemas-microsoft-com:office:office" xmlns:r="http://schemas.openxmlformats.org/officeDocument/2006/relationships" xmlns:m="http://schemas.openxmlformats.org/officeDocument/2006/math" xmlns:v="urn:schemas-microsoft-com:vml" xmlns:wp14="http://schemas.microsoft.com/office/word/2010/wordprocessingDrawing" xmlns:wp="http://schemas.openxmlformats.org/drawingml/2006/wordprocessingDrawing" xmlns:w10="urn:schemas-microsoft-com:office:word" xmlns:w="http://schemas.openxmlformats.org/wordprocessingml/2006/main" xmlns:w14="http://schemas.microsoft.com/office/word/2010/wordml" xmlns:w15="http://schemas.microsoft.com/office/word/2012/wordml" xmlns:w16se="http://schemas.microsoft.com/office/word/2015/wordml/symex" xmlns:wpg="http://schemas.microsoft.com/office/word/2010/wordprocessingGroup" xmlns:wpi="http://schemas.microsoft.com/office/word/2010/wordprocessingInk" xmlns:wne="http://schemas.microsoft.com/office/word/2006/wordml" xmlns:wps="http://schemas.microsoft.com/office/word/2010/wordprocessingShape" mc:Ignorable="w14 w15 w16se wp14">
+<w:footnotes xmlns:wpc="http://schemas.microsoft.com/office/word/2010/wordprocessingCanvas" xmlns:cx="http://schemas.microsoft.com/office/drawing/2014/chartex" xmlns:cx1="http://schemas.microsoft.com/office/drawing/2015/9/8/chartex" xmlns:cx2="http://schemas.microsoft.com/office/drawing/2015/10/21/chartex" xmlns:cx3="http://schemas.microsoft.com/office/drawing/2016/5/9/chartex" xmlns:cx4="http://schemas.microsoft.com/office/drawing/2016/5/10/chartex" xmlns:cx5="http://schemas.microsoft.com/office/drawing/2016/5/11/chartex" xmlns:cx6="http://schemas.microsoft.com/office/drawing/2016/5/12/chartex" xmlns:cx7="http://schemas.microsoft.com/office/drawing/2016/5/13/chartex" xmlns:cx8="http://schemas.microsoft.com/office/drawing/2016/5/14/chartex" xmlns:mc="http://schemas.openxmlformats.org/markup-compatibility/2006" xmlns:aink="http://schemas.microsoft.com/office/drawing/2016/ink" xmlns:am3d="http://schemas.microsoft.com/office/drawing/2017/model3d" xmlns:o="urn:schemas-microsoft-com:office:office" xmlns:r="http://schemas.openxmlformats.org/officeDocument/2006/relationships" xmlns:m="http://schemas.openxmlformats.org/officeDocument/2006/math" xmlns:v="urn:schemas-microsoft-com:vml" xmlns:wp14="http://schemas.microsoft.com/office/word/2010/wordprocessingDrawing" xmlns:wp="http://schemas.openxmlformats.org/drawingml/2006/wordprocessingDrawing" xmlns:w10="urn:schemas-microsoft-com:office:word" xmlns:w="http://schemas.openxmlformats.org/wordprocessingml/2006/main" xmlns:w14="http://schemas.microsoft.com/office/word/2010/wordml" xmlns:w15="http://schemas.microsoft.com/office/word/2012/wordml" xmlns:w16cex="http://schemas.microsoft.com/office/word/2018/wordml/cex" xmlns:w16cid="http://schemas.microsoft.com/office/word/2016/wordml/cid" xmlns:w16="http://schemas.microsoft.com/office/word/2018/wordml" xmlns:w16se="http://schemas.microsoft.com/office/word/2015/wordml/symex" xmlns:wpg="http://schemas.microsoft.com/office/word/2010/wordprocessingGroup" xmlns:wpi="http://schemas.microsoft.com/office/word/2010/wordprocessingInk" xmlns:wne="http://schemas.microsoft.com/office/word/2006/wordml" xmlns:wps="http://schemas.microsoft.com/office/word/2010/wordprocessingShape" mc:Ignorable="w14 w15 w16se w16cid w16 w16cex wp14">
   <w:footnote w:type="separator" w:id="-1">
     <w:p>
       <w:pPr>
@@ -5651,7 +6461,7 @@
 </file>
 
 <file path=word/styles.xml><?xml version="1.0" encoding="utf-8"?>
-<w:styles xmlns:mc="http://schemas.openxmlformats.org/markup-compatibility/2006" xmlns:r="http://schemas.openxmlformats.org/officeDocument/2006/relationships" xmlns:w="http://schemas.openxmlformats.org/wordprocessingml/2006/main" xmlns:w14="http://schemas.microsoft.com/office/word/2010/wordml" xmlns:w15="http://schemas.microsoft.com/office/word/2012/wordml" xmlns:w16se="http://schemas.microsoft.com/office/word/2015/wordml/symex" mc:Ignorable="w14 w15 w16se">
+<w:styles xmlns:mc="http://schemas.openxmlformats.org/markup-compatibility/2006" xmlns:r="http://schemas.openxmlformats.org/officeDocument/2006/relationships" xmlns:w="http://schemas.openxmlformats.org/wordprocessingml/2006/main" xmlns:w14="http://schemas.microsoft.com/office/word/2010/wordml" xmlns:w15="http://schemas.microsoft.com/office/word/2012/wordml" xmlns:w16cex="http://schemas.microsoft.com/office/word/2018/wordml/cex" xmlns:w16cid="http://schemas.microsoft.com/office/word/2016/wordml/cid" xmlns:w16="http://schemas.microsoft.com/office/word/2018/wordml" xmlns:w16se="http://schemas.microsoft.com/office/word/2015/wordml/symex" mc:Ignorable="w14 w15 w16se w16cid w16 w16cex">
   <w:docDefaults>
     <w:rPrDefault>
       <w:rPr>
@@ -5667,7 +6477,7 @@
       </w:pPr>
     </w:pPrDefault>
   </w:docDefaults>
-  <w:latentStyles w:defLockedState="0" w:defUIPriority="99" w:defSemiHidden="0" w:defUnhideWhenUsed="0" w:defQFormat="0" w:count="371">
+  <w:latentStyles w:defLockedState="0" w:defUIPriority="99" w:defSemiHidden="0" w:defUnhideWhenUsed="0" w:defQFormat="0" w:count="376">
     <w:lsdException w:name="Normal" w:uiPriority="0" w:qFormat="1"/>
     <w:lsdException w:name="heading 1" w:uiPriority="9" w:qFormat="1"/>
     <w:lsdException w:name="heading 2" w:semiHidden="1" w:uiPriority="9" w:unhideWhenUsed="1" w:qFormat="1"/>
@@ -5773,7 +6583,6 @@
     <w:lsdException w:name="HTML Sample" w:semiHidden="1" w:unhideWhenUsed="1"/>
     <w:lsdException w:name="HTML Typewriter" w:semiHidden="1" w:unhideWhenUsed="1"/>
     <w:lsdException w:name="HTML Variable" w:semiHidden="1" w:unhideWhenUsed="1"/>
-    <w:lsdException w:name="Normal Table" w:semiHidden="1" w:unhideWhenUsed="1"/>
     <w:lsdException w:name="annotation subject" w:semiHidden="1" w:unhideWhenUsed="1"/>
     <w:lsdException w:name="No List" w:semiHidden="1" w:unhideWhenUsed="1"/>
     <w:lsdException w:name="Outline List 1" w:semiHidden="1" w:unhideWhenUsed="1"/>
@@ -5816,11 +6625,8 @@
     <w:lsdException w:name="Table Contemporary" w:semiHidden="1" w:unhideWhenUsed="1"/>
     <w:lsdException w:name="Table Elegant" w:semiHidden="1" w:unhideWhenUsed="1"/>
     <w:lsdException w:name="Table Professional" w:semiHidden="1" w:unhideWhenUsed="1"/>
-    <w:lsdException w:name="Table Subtle 1" w:semiHidden="1" w:unhideWhenUsed="1"/>
     <w:lsdException w:name="Table Subtle 2" w:semiHidden="1" w:unhideWhenUsed="1"/>
     <w:lsdException w:name="Table Web 1" w:semiHidden="1" w:unhideWhenUsed="1"/>
-    <w:lsdException w:name="Table Web 2" w:semiHidden="1" w:unhideWhenUsed="1"/>
-    <w:lsdException w:name="Table Web 3" w:semiHidden="1" w:unhideWhenUsed="1"/>
     <w:lsdException w:name="Balloon Text" w:semiHidden="1" w:unhideWhenUsed="1"/>
     <w:lsdException w:name="Table Grid" w:uiPriority="59"/>
     <w:lsdException w:name="Table Theme" w:semiHidden="1" w:unhideWhenUsed="1"/>
@@ -6039,6 +6845,11 @@
     <w:lsdException w:name="List Table 5 Dark Accent 6" w:uiPriority="50"/>
     <w:lsdException w:name="List Table 6 Colorful Accent 6" w:uiPriority="51"/>
     <w:lsdException w:name="List Table 7 Colorful Accent 6" w:uiPriority="52"/>
+    <w:lsdException w:name="Mention" w:semiHidden="1" w:unhideWhenUsed="1"/>
+    <w:lsdException w:name="Smart Hyperlink" w:semiHidden="1" w:unhideWhenUsed="1"/>
+    <w:lsdException w:name="Hashtag" w:semiHidden="1" w:unhideWhenUsed="1"/>
+    <w:lsdException w:name="Unresolved Mention" w:semiHidden="1" w:unhideWhenUsed="1"/>
+    <w:lsdException w:name="Smart Link" w:semiHidden="1" w:unhideWhenUsed="1"/>
   </w:latentStyles>
   <w:style w:type="paragraph" w:default="1" w:styleId="a">
     <w:name w:val="Normal"/>
@@ -17869,7 +18680,7 @@
 </file>
 
 <file path=customXml/itemProps1.xml><?xml version="1.0" encoding="utf-8"?>
-<ds:datastoreItem xmlns:ds="http://schemas.openxmlformats.org/officeDocument/2006/customXml" ds:itemID="{CAF7D092-D024-41C9-A205-DD223F3BEBBB}">
+<ds:datastoreItem xmlns:ds="http://schemas.openxmlformats.org/officeDocument/2006/customXml" ds:itemID="{E6DCFCCA-116C-4D78-895D-8F2ED1909D46}">
   <ds:schemaRefs>
     <ds:schemaRef ds:uri="http://schemas.openxmlformats.org/officeDocument/2006/bibliography"/>
   </ds:schemaRefs>

</xml_diff>